<commit_message>
Minor change on wordings, thx to Felix
</commit_message>
<xml_diff>
--- a/Resume/Resume_Stanley_Yang.docx
+++ b/Resume/Resume_Stanley_Yang.docx
@@ -1088,21 +1088,8 @@
                 <w:sz w:val="20"/>
                 <w:szCs w:val="20"/>
               </w:rPr>
-              <w:t xml:space="preserve">interpreter </w:t>
-            </w:r>
-            <w:proofErr w:type="gramStart"/>
-            <w:r>
-              <w:rPr>
-                <w:rFonts w:ascii="Helvetica Neue" w:eastAsia="Helvetica Neue" w:hAnsi="Helvetica Neue" w:cs="Helvetica Neue"/>
-                <w:b/>
-                <w:bCs/>
-                <w:color w:val="000000"/>
-                <w:sz w:val="20"/>
-                <w:szCs w:val="20"/>
-              </w:rPr>
-              <w:t>construction</w:t>
-            </w:r>
-            <w:proofErr w:type="gramEnd"/>
+              <w:t>interpreter construction</w:t>
+            </w:r>
             <w:r>
               <w:rPr>
                 <w:rFonts w:ascii="Helvetica Neue" w:eastAsia="Helvetica Neue" w:hAnsi="Helvetica Neue" w:cs="Helvetica Neue"/>
@@ -1247,21 +1234,8 @@
                 <w:sz w:val="20"/>
                 <w:szCs w:val="20"/>
               </w:rPr>
-              <w:t xml:space="preserve"> </w:t>
-            </w:r>
-            <w:proofErr w:type="gramStart"/>
-            <w:r>
-              <w:rPr>
-                <w:rFonts w:ascii="Helvetica Neue" w:eastAsia="Helvetica Neue" w:hAnsi="Helvetica Neue" w:cs="Helvetica Neue"/>
-                <w:b/>
-                <w:bCs/>
-                <w:color w:val="000000"/>
-                <w:sz w:val="20"/>
-                <w:szCs w:val="20"/>
-              </w:rPr>
-              <w:t>students</w:t>
-            </w:r>
-            <w:proofErr w:type="gramEnd"/>
+              <w:t xml:space="preserve"> students</w:t>
+            </w:r>
           </w:p>
           <w:p>
             <w:pPr>
@@ -1660,7 +1634,25 @@
                 <w:sz w:val="20"/>
                 <w:szCs w:val="20"/>
               </w:rPr>
-              <w:t xml:space="preserve"> scripts to streamline importing and testing process on </w:t>
+              <w:t xml:space="preserve"> scripts to streamline importing and testing process</w:t>
+            </w:r>
+            <w:r>
+              <w:rPr>
+                <w:rFonts w:ascii="Helvetica Neue" w:eastAsia="Helvetica Neue" w:hAnsi="Helvetica Neue" w:cs="Helvetica Neue"/>
+                <w:color w:val="000000"/>
+                <w:sz w:val="20"/>
+                <w:szCs w:val="20"/>
+              </w:rPr>
+              <w:t xml:space="preserve"> on datasets </w:t>
+            </w:r>
+            <w:r>
+              <w:rPr>
+                <w:rFonts w:ascii="Helvetica Neue" w:eastAsia="Helvetica Neue" w:hAnsi="Helvetica Neue" w:cs="Helvetica Neue"/>
+                <w:color w:val="000000"/>
+                <w:sz w:val="20"/>
+                <w:szCs w:val="20"/>
+              </w:rPr>
+              <w:t xml:space="preserve">with </w:t>
             </w:r>
             <w:r>
               <w:rPr>
@@ -1671,32 +1663,8 @@
                 <w:sz w:val="20"/>
                 <w:szCs w:val="20"/>
               </w:rPr>
-              <w:t>datasets</w:t>
-            </w:r>
-            <w:r>
-              <w:rPr>
-                <w:rFonts w:ascii="Helvetica Neue" w:eastAsia="Helvetica Neue" w:hAnsi="Helvetica Neue" w:cs="Helvetica Neue"/>
-                <w:b/>
-                <w:bCs/>
-                <w:color w:val="000000"/>
-                <w:sz w:val="20"/>
-                <w:szCs w:val="20"/>
-              </w:rPr>
-              <w:t xml:space="preserve"> of </w:t>
-            </w:r>
-            <w:proofErr w:type="gramStart"/>
-            <w:r>
-              <w:rPr>
-                <w:rFonts w:ascii="Helvetica Neue" w:eastAsia="Helvetica Neue" w:hAnsi="Helvetica Neue" w:cs="Helvetica Neue"/>
-                <w:b/>
-                <w:bCs/>
-                <w:color w:val="000000"/>
-                <w:sz w:val="20"/>
-                <w:szCs w:val="20"/>
-              </w:rPr>
-              <w:t>26GB</w:t>
-            </w:r>
-            <w:proofErr w:type="gramEnd"/>
+              <w:t>400+ million data points</w:t>
+            </w:r>
           </w:p>
           <w:p>
             <w:pPr>
@@ -1740,19 +1708,8 @@
                 <w:sz w:val="20"/>
                 <w:szCs w:val="20"/>
               </w:rPr>
-              <w:t xml:space="preserve"> by parsing and cleaning raw data to address various complex formatting </w:t>
-            </w:r>
-            <w:proofErr w:type="gramStart"/>
-            <w:r>
-              <w:rPr>
-                <w:rFonts w:ascii="Helvetica Neue" w:eastAsia="Helvetica Neue" w:hAnsi="Helvetica Neue" w:cs="Helvetica Neue"/>
-                <w:color w:val="000000"/>
-                <w:sz w:val="20"/>
-                <w:szCs w:val="20"/>
-              </w:rPr>
-              <w:t>issues</w:t>
-            </w:r>
-            <w:proofErr w:type="gramEnd"/>
+              <w:t xml:space="preserve"> by parsing and cleaning raw data to address various complex formatting issues</w:t>
+            </w:r>
           </w:p>
           <w:p>
             <w:pPr>
@@ -2253,21 +2210,8 @@
                 <w:sz w:val="20"/>
                 <w:szCs w:val="20"/>
               </w:rPr>
-              <w:t xml:space="preserve">JUnit </w:t>
-            </w:r>
-            <w:proofErr w:type="gramStart"/>
-            <w:r>
-              <w:rPr>
-                <w:rFonts w:ascii="Helvetica Neue" w:eastAsia="Helvetica Neue" w:hAnsi="Helvetica Neue" w:cs="Helvetica Neue"/>
-                <w:b/>
-                <w:bCs/>
-                <w:color w:val="000000"/>
-                <w:sz w:val="20"/>
-                <w:szCs w:val="20"/>
-              </w:rPr>
-              <w:t>framework</w:t>
-            </w:r>
-            <w:proofErr w:type="gramEnd"/>
+              <w:t>JUnit framework</w:t>
+            </w:r>
           </w:p>
           <w:p>
             <w:pPr>
@@ -2465,21 +2409,8 @@
                 <w:sz w:val="20"/>
                 <w:szCs w:val="20"/>
               </w:rPr>
-              <w:t xml:space="preserve"> </w:t>
-            </w:r>
-            <w:proofErr w:type="gramStart"/>
-            <w:r>
-              <w:rPr>
-                <w:rFonts w:ascii="Helvetica Neue" w:eastAsia="Helvetica Neue" w:hAnsi="Helvetica Neue" w:cs="Helvetica Neue"/>
-                <w:b/>
-                <w:bCs/>
-                <w:color w:val="000000"/>
-                <w:sz w:val="20"/>
-                <w:szCs w:val="20"/>
-              </w:rPr>
-              <w:t>algorithm</w:t>
-            </w:r>
-            <w:proofErr w:type="gramEnd"/>
+              <w:t xml:space="preserve"> algorithm</w:t>
+            </w:r>
           </w:p>
           <w:p>
             <w:pPr>
@@ -2659,7 +2590,6 @@
               </w:rPr>
               <w:t xml:space="preserve">campus </w:t>
             </w:r>
-            <w:proofErr w:type="gramStart"/>
             <w:r>
               <w:rPr>
                 <w:rFonts w:ascii="Helvetica Neue" w:eastAsia="Helvetica Neue" w:hAnsi="Helvetica Neue" w:cs="Helvetica Neue"/>
@@ -2669,7 +2599,6 @@
               </w:rPr>
               <w:t>navigation</w:t>
             </w:r>
-            <w:proofErr w:type="gramEnd"/>
           </w:p>
           <w:p>
             <w:pPr>
@@ -2952,19 +2881,8 @@
                 <w:sz w:val="20"/>
                 <w:szCs w:val="20"/>
               </w:rPr>
-              <w:t xml:space="preserve">, enhancing data </w:t>
-            </w:r>
-            <w:proofErr w:type="gramStart"/>
-            <w:r>
-              <w:rPr>
-                <w:rFonts w:ascii="Helvetica Neue" w:eastAsia="Helvetica Neue" w:hAnsi="Helvetica Neue" w:cs="Helvetica Neue"/>
-                <w:color w:val="000000"/>
-                <w:sz w:val="20"/>
-                <w:szCs w:val="20"/>
-              </w:rPr>
-              <w:t>organization</w:t>
-            </w:r>
-            <w:proofErr w:type="gramEnd"/>
+              <w:t>, enhancing data organization</w:t>
+            </w:r>
           </w:p>
           <w:p>
             <w:pPr>
@@ -3150,27 +3068,7 @@
                 <w:sz w:val="20"/>
                 <w:szCs w:val="20"/>
               </w:rPr>
-              <w:t xml:space="preserve">seating </w:t>
-            </w:r>
-            <w:proofErr w:type="gramStart"/>
-            <w:r>
-              <w:rPr>
-                <w:rFonts w:ascii="Helvetica Neue" w:eastAsia="Helvetica Neue" w:hAnsi="Helvetica Neue" w:cs="Helvetica Neue"/>
-                <w:color w:val="000000"/>
-                <w:sz w:val="20"/>
-                <w:szCs w:val="20"/>
-              </w:rPr>
-              <w:t>plans</w:t>
-            </w:r>
-            <w:proofErr w:type="gramEnd"/>
-            <w:r>
-              <w:rPr>
-                <w:rFonts w:ascii="Helvetica Neue" w:eastAsia="Helvetica Neue" w:hAnsi="Helvetica Neue" w:cs="Helvetica Neue"/>
-                <w:color w:val="000000"/>
-                <w:sz w:val="20"/>
-                <w:szCs w:val="20"/>
-              </w:rPr>
-              <w:t xml:space="preserve"> </w:t>
+              <w:t xml:space="preserve">seating plans </w:t>
             </w:r>
           </w:p>
           <w:p>
@@ -3349,31 +3247,7 @@
                   <w:sz w:val="20"/>
                   <w:szCs w:val="20"/>
                 </w:rPr>
-                <w:t xml:space="preserve">“Buddies” App at </w:t>
-              </w:r>
-              <w:proofErr w:type="spellStart"/>
-              <w:r>
-                <w:rPr>
-                  <w:rStyle w:val="Hyperlink"/>
-                  <w:rFonts w:ascii="Helvetica Neue" w:eastAsia="Helvetica Neue" w:hAnsi="Helvetica Neue" w:cs="Helvetica Neue"/>
-                  <w:b/>
-                  <w:bCs/>
-                  <w:sz w:val="20"/>
-                  <w:szCs w:val="20"/>
-                </w:rPr>
-                <w:t>DubHacks</w:t>
-              </w:r>
-              <w:proofErr w:type="spellEnd"/>
-              <w:r>
-                <w:rPr>
-                  <w:rStyle w:val="Hyperlink"/>
-                  <w:rFonts w:ascii="Helvetica Neue" w:eastAsia="Helvetica Neue" w:hAnsi="Helvetica Neue" w:cs="Helvetica Neue"/>
-                  <w:b/>
-                  <w:bCs/>
-                  <w:sz w:val="20"/>
-                  <w:szCs w:val="20"/>
-                </w:rPr>
-                <w:t xml:space="preserve"> ’22 Hackathon</w:t>
+                <w:t>“Buddies” App at DubHacks ’22 Hackathon</w:t>
               </w:r>
             </w:hyperlink>
             <w:r>
@@ -3621,17 +3495,7 @@
                 <w:sz w:val="20"/>
                 <w:szCs w:val="20"/>
               </w:rPr>
-              <w:t xml:space="preserve">platform aimed at connecting students for studying, social events, and </w:t>
-            </w:r>
-            <w:proofErr w:type="gramStart"/>
-            <w:r>
-              <w:rPr>
-                <w:rFonts w:ascii="Helvetica Neue" w:eastAsia="Helvetica Neue" w:hAnsi="Helvetica Neue" w:cs="Helvetica Neue"/>
-                <w:color w:val="000000"/>
-                <w:sz w:val="20"/>
-                <w:szCs w:val="20"/>
-              </w:rPr>
-              <w:t>mor</w:t>
+              <w:t>platform aimed at connecting students for studying, social events, and mor</w:t>
             </w:r>
             <w:r>
               <w:rPr>
@@ -3642,7 +3506,6 @@
               </w:rPr>
               <w:t>e</w:t>
             </w:r>
-            <w:proofErr w:type="gramEnd"/>
           </w:p>
           <w:p>
             <w:pPr>
@@ -3673,19 +3536,8 @@
                 <w:sz w:val="20"/>
                 <w:szCs w:val="20"/>
               </w:rPr>
-              <w:t xml:space="preserve">Orchestrated team brainstorming sessions and skillfully managed project </w:t>
-            </w:r>
-            <w:proofErr w:type="gramStart"/>
-            <w:r>
-              <w:rPr>
-                <w:rFonts w:ascii="Helvetica Neue" w:eastAsia="Helvetica Neue" w:hAnsi="Helvetica Neue" w:cs="Helvetica Neue"/>
-                <w:color w:val="000000"/>
-                <w:sz w:val="20"/>
-                <w:szCs w:val="20"/>
-              </w:rPr>
-              <w:t>timelines</w:t>
-            </w:r>
-            <w:proofErr w:type="gramEnd"/>
+              <w:t>Orchestrated team brainstorming sessions and skillfully managed project timelines</w:t>
+            </w:r>
           </w:p>
           <w:p>
             <w:pPr>
@@ -3765,19 +3617,8 @@
                 <w:sz w:val="20"/>
                 <w:szCs w:val="20"/>
               </w:rPr>
-              <w:t xml:space="preserve">, contributing to the visual appeal and usability of the </w:t>
-            </w:r>
-            <w:proofErr w:type="gramStart"/>
-            <w:r>
-              <w:rPr>
-                <w:rFonts w:ascii="Helvetica Neue" w:eastAsia="Helvetica Neue" w:hAnsi="Helvetica Neue" w:cs="Helvetica Neue"/>
-                <w:color w:val="000000"/>
-                <w:sz w:val="20"/>
-                <w:szCs w:val="20"/>
-              </w:rPr>
-              <w:t>project</w:t>
-            </w:r>
-            <w:proofErr w:type="gramEnd"/>
+              <w:t>, contributing to the visual appeal and usability of the project</w:t>
+            </w:r>
           </w:p>
           <w:p>
             <w:pPr>
@@ -4088,19 +3929,8 @@
                 <w:sz w:val="20"/>
                 <w:szCs w:val="20"/>
               </w:rPr>
-              <w:t xml:space="preserve">, showcasing programming </w:t>
-            </w:r>
-            <w:proofErr w:type="gramStart"/>
-            <w:r>
-              <w:rPr>
-                <w:rFonts w:ascii="Helvetica Neue" w:eastAsia="Helvetica Neue" w:hAnsi="Helvetica Neue" w:cs="Helvetica Neue"/>
-                <w:color w:val="000000"/>
-                <w:sz w:val="20"/>
-                <w:szCs w:val="20"/>
-              </w:rPr>
-              <w:t>proficiency</w:t>
-            </w:r>
-            <w:proofErr w:type="gramEnd"/>
+              <w:t>, showcasing programming proficiency</w:t>
+            </w:r>
           </w:p>
           <w:p>
             <w:pPr>
@@ -4205,19 +4035,8 @@
                 <w:sz w:val="20"/>
                 <w:szCs w:val="20"/>
               </w:rPr>
-              <w:t xml:space="preserve">user </w:t>
-            </w:r>
-            <w:proofErr w:type="gramStart"/>
-            <w:r>
-              <w:rPr>
-                <w:rFonts w:ascii="Helvetica Neue" w:eastAsia="Helvetica Neue" w:hAnsi="Helvetica Neue" w:cs="Helvetica Neue"/>
-                <w:color w:val="000000"/>
-                <w:sz w:val="20"/>
-                <w:szCs w:val="20"/>
-              </w:rPr>
-              <w:t>interface</w:t>
-            </w:r>
-            <w:proofErr w:type="gramEnd"/>
+              <w:t>user interface</w:t>
+            </w:r>
           </w:p>
           <w:p>
             <w:pPr>
@@ -4288,19 +4107,8 @@
                 <w:sz w:val="20"/>
                 <w:szCs w:val="20"/>
               </w:rPr>
-              <w:t xml:space="preserve"> techniques in the </w:t>
-            </w:r>
-            <w:proofErr w:type="gramStart"/>
-            <w:r>
-              <w:rPr>
-                <w:rFonts w:ascii="Helvetica Neue" w:eastAsia="Helvetica Neue" w:hAnsi="Helvetica Neue" w:cs="Helvetica Neue"/>
-                <w:color w:val="000000"/>
-                <w:sz w:val="20"/>
-                <w:szCs w:val="20"/>
-              </w:rPr>
-              <w:t>project</w:t>
-            </w:r>
-            <w:proofErr w:type="gramEnd"/>
+              <w:t xml:space="preserve"> techniques in the project</w:t>
+            </w:r>
           </w:p>
           <w:p>
             <w:pPr>
@@ -4655,27 +4463,7 @@
                 <w:sz w:val="20"/>
                 <w:szCs w:val="20"/>
               </w:rPr>
-              <w:t xml:space="preserve"> conference </w:t>
-            </w:r>
-            <w:proofErr w:type="gramStart"/>
-            <w:r>
-              <w:rPr>
-                <w:rFonts w:ascii="Helvetica Neue" w:eastAsia="Helvetica Neue" w:hAnsi="Helvetica Neue" w:cs="Helvetica Neue"/>
-                <w:color w:val="000000"/>
-                <w:sz w:val="20"/>
-                <w:szCs w:val="20"/>
-              </w:rPr>
-              <w:t>proceedings</w:t>
-            </w:r>
-            <w:proofErr w:type="gramEnd"/>
-            <w:r>
-              <w:rPr>
-                <w:rFonts w:ascii="Helvetica Neue" w:eastAsia="Helvetica Neue" w:hAnsi="Helvetica Neue" w:cs="Helvetica Neue"/>
-                <w:color w:val="000000"/>
-                <w:sz w:val="20"/>
-                <w:szCs w:val="20"/>
-              </w:rPr>
-              <w:t xml:space="preserve">  </w:t>
+              <w:t xml:space="preserve"> conference proceedings  </w:t>
             </w:r>
           </w:p>
           <w:p>
@@ -4725,19 +4513,8 @@
                 <w:sz w:val="20"/>
                 <w:szCs w:val="20"/>
               </w:rPr>
-              <w:t xml:space="preserve"> with the technical team for a cohesive audio </w:t>
-            </w:r>
-            <w:proofErr w:type="gramStart"/>
-            <w:r>
-              <w:rPr>
-                <w:rFonts w:ascii="Helvetica Neue" w:eastAsia="Helvetica Neue" w:hAnsi="Helvetica Neue" w:cs="Helvetica Neue"/>
-                <w:color w:val="000000"/>
-                <w:sz w:val="20"/>
-                <w:szCs w:val="20"/>
-              </w:rPr>
-              <w:t>experience</w:t>
-            </w:r>
-            <w:proofErr w:type="gramEnd"/>
+              <w:t xml:space="preserve"> with the technical team for a cohesive audio experience</w:t>
+            </w:r>
           </w:p>
           <w:p>
             <w:pPr>

</xml_diff>

<commit_message>
Minor change on assignment gradings
</commit_message>
<xml_diff>
--- a/Resume/Resume_Stanley_Yang.docx
+++ b/Resume/Resume_Stanley_Yang.docx
@@ -1322,7 +1322,18 @@
                 <w:sz w:val="20"/>
                 <w:szCs w:val="20"/>
               </w:rPr>
-              <w:t>200</w:t>
+              <w:t>4</w:t>
+            </w:r>
+            <w:r>
+              <w:rPr>
+                <w:rFonts w:ascii="Helvetica Neue" w:eastAsia="Helvetica Neue" w:hAnsi="Helvetica Neue" w:cs="Helvetica Neue"/>
+                <w:b/>
+                <w:bCs/>
+                <w:color w:val="000000"/>
+                <w:sz w:val="20"/>
+                <w:szCs w:val="20"/>
+              </w:rPr>
+              <w:t>00</w:t>
             </w:r>
             <w:r>
               <w:rPr>

</xml_diff>

<commit_message>
Added 23au GPA and relevant courses
</commit_message>
<xml_diff>
--- a/Resume/Resume_Stanley_Yang.docx
+++ b/Resume/Resume_Stanley_Yang.docx
@@ -50,6 +50,72 @@
           <w:szCs w:val="20"/>
         </w:rPr>
       </w:pPr>
+      <w:r>
+        <w:rPr>
+          <w:noProof/>
+          <w:sz w:val="21"/>
+          <w:szCs w:val="21"/>
+        </w:rPr>
+        <mc:AlternateContent>
+          <mc:Choice Requires="wps">
+            <w:drawing>
+              <wp:anchor distT="0" distB="0" distL="114300" distR="114300" simplePos="0" relativeHeight="251679744" behindDoc="0" locked="0" layoutInCell="1" hidden="0" allowOverlap="1" wp14:anchorId="74423D81" wp14:editId="08266700">
+                <wp:simplePos x="0" y="0"/>
+                <wp:positionH relativeFrom="column">
+                  <wp:posOffset>0</wp:posOffset>
+                </wp:positionH>
+                <wp:positionV relativeFrom="paragraph">
+                  <wp:posOffset>217029</wp:posOffset>
+                </wp:positionV>
+                <wp:extent cx="6949440" cy="12700"/>
+                <wp:effectExtent l="0" t="0" r="22860" b="12700"/>
+                <wp:wrapTopAndBottom distT="0" distB="0"/>
+                <wp:docPr id="1803122269" name="Straight Arrow Connector 1803122269"/>
+                <wp:cNvGraphicFramePr/>
+                <a:graphic xmlns:a="http://schemas.openxmlformats.org/drawingml/2006/main">
+                  <a:graphicData uri="http://schemas.microsoft.com/office/word/2010/wordprocessingShape">
+                    <wps:wsp>
+                      <wps:cNvCnPr/>
+                      <wps:spPr>
+                        <a:xfrm>
+                          <a:off x="0" y="0"/>
+                          <a:ext cx="6949440" cy="12700"/>
+                        </a:xfrm>
+                        <a:prstGeom prst="straightConnector1">
+                          <a:avLst/>
+                        </a:prstGeom>
+                        <a:noFill/>
+                        <a:ln w="9525" cap="flat" cmpd="sng">
+                          <a:solidFill>
+                            <a:schemeClr val="dk1"/>
+                          </a:solidFill>
+                          <a:prstDash val="solid"/>
+                          <a:round/>
+                          <a:headEnd type="none" w="sm" len="sm"/>
+                          <a:tailEnd type="none" w="sm" len="sm"/>
+                        </a:ln>
+                      </wps:spPr>
+                      <wps:bodyPr/>
+                    </wps:wsp>
+                  </a:graphicData>
+                </a:graphic>
+              </wp:anchor>
+            </w:drawing>
+          </mc:Choice>
+          <mc:Fallback>
+            <w:pict>
+              <v:shapetype w14:anchorId="7446BFF3" id="_x0000_t32" coordsize="21600,21600" o:spt="32" o:oned="t" path="m,l21600,21600e" filled="f">
+                <v:path arrowok="t" fillok="f" o:connecttype="none"/>
+                <o:lock v:ext="edit" shapetype="t"/>
+              </v:shapetype>
+              <v:shape id="Straight Arrow Connector 1803122269" o:spid="_x0000_s1026" type="#_x0000_t32" style="position:absolute;margin-left:0;margin-top:17.1pt;width:547.2pt;height:1pt;z-index:251679744;visibility:visible;mso-wrap-style:square;mso-wrap-distance-left:9pt;mso-wrap-distance-top:0;mso-wrap-distance-right:9pt;mso-wrap-distance-bottom:0;mso-position-horizontal:absolute;mso-position-horizontal-relative:text;mso-position-vertical:absolute;mso-position-vertical-relative:text" o:gfxdata="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" strokecolor="black [3200]">
+                <v:stroke startarrowwidth="narrow" startarrowlength="short" endarrowwidth="narrow" endarrowlength="short"/>
+                <w10:wrap type="topAndBottom"/>
+              </v:shape>
+            </w:pict>
+          </mc:Fallback>
+        </mc:AlternateContent>
+      </w:r>
       <w:hyperlink r:id="rId7" w:history="1">
         <w:r>
           <w:rPr>
@@ -123,72 +189,6 @@
           <w:szCs w:val="2"/>
         </w:rPr>
       </w:pPr>
-      <w:r>
-        <w:rPr>
-          <w:noProof/>
-          <w:sz w:val="21"/>
-          <w:szCs w:val="21"/>
-        </w:rPr>
-        <mc:AlternateContent>
-          <mc:Choice Requires="wps">
-            <w:drawing>
-              <wp:anchor distT="0" distB="0" distL="114300" distR="114300" simplePos="0" relativeHeight="251679744" behindDoc="0" locked="0" layoutInCell="1" hidden="0" allowOverlap="1" wp14:anchorId="74423D81" wp14:editId="46A9585C">
-                <wp:simplePos x="0" y="0"/>
-                <wp:positionH relativeFrom="column">
-                  <wp:posOffset>0</wp:posOffset>
-                </wp:positionH>
-                <wp:positionV relativeFrom="paragraph">
-                  <wp:posOffset>19148</wp:posOffset>
-                </wp:positionV>
-                <wp:extent cx="6949440" cy="12700"/>
-                <wp:effectExtent l="0" t="0" r="22860" b="12700"/>
-                <wp:wrapTopAndBottom distT="0" distB="0"/>
-                <wp:docPr id="1803122269" name="Straight Arrow Connector 1803122269"/>
-                <wp:cNvGraphicFramePr/>
-                <a:graphic xmlns:a="http://schemas.openxmlformats.org/drawingml/2006/main">
-                  <a:graphicData uri="http://schemas.microsoft.com/office/word/2010/wordprocessingShape">
-                    <wps:wsp>
-                      <wps:cNvCnPr/>
-                      <wps:spPr>
-                        <a:xfrm>
-                          <a:off x="0" y="0"/>
-                          <a:ext cx="6949440" cy="12700"/>
-                        </a:xfrm>
-                        <a:prstGeom prst="straightConnector1">
-                          <a:avLst/>
-                        </a:prstGeom>
-                        <a:noFill/>
-                        <a:ln w="9525" cap="flat" cmpd="sng">
-                          <a:solidFill>
-                            <a:schemeClr val="dk1"/>
-                          </a:solidFill>
-                          <a:prstDash val="solid"/>
-                          <a:round/>
-                          <a:headEnd type="none" w="sm" len="sm"/>
-                          <a:tailEnd type="none" w="sm" len="sm"/>
-                        </a:ln>
-                      </wps:spPr>
-                      <wps:bodyPr/>
-                    </wps:wsp>
-                  </a:graphicData>
-                </a:graphic>
-              </wp:anchor>
-            </w:drawing>
-          </mc:Choice>
-          <mc:Fallback>
-            <w:pict>
-              <v:shapetype w14:anchorId="04DF6D58" id="_x0000_t32" coordsize="21600,21600" o:spt="32" o:oned="t" path="m,l21600,21600e" filled="f">
-                <v:path arrowok="t" fillok="f" o:connecttype="none"/>
-                <o:lock v:ext="edit" shapetype="t"/>
-              </v:shapetype>
-              <v:shape id="Straight Arrow Connector 1803122269" o:spid="_x0000_s1026" type="#_x0000_t32" style="position:absolute;margin-left:0;margin-top:1.5pt;width:547.2pt;height:1pt;z-index:251679744;visibility:visible;mso-wrap-style:square;mso-wrap-distance-left:9pt;mso-wrap-distance-top:0;mso-wrap-distance-right:9pt;mso-wrap-distance-bottom:0;mso-position-horizontal:absolute;mso-position-horizontal-relative:text;mso-position-vertical:absolute;mso-position-vertical-relative:text" o:gfxdata="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" strokecolor="black [3200]">
-                <v:stroke startarrowwidth="narrow" startarrowlength="short" endarrowwidth="narrow" endarrowlength="short"/>
-                <w10:wrap type="topAndBottom"/>
-              </v:shape>
-            </w:pict>
-          </mc:Fallback>
-        </mc:AlternateContent>
-      </w:r>
     </w:p>
     <w:p>
       <w:pPr>
@@ -202,68 +202,6 @@
           <w:szCs w:val="11"/>
         </w:rPr>
       </w:pPr>
-      <w:r>
-        <w:rPr>
-          <w:noProof/>
-          <w:sz w:val="11"/>
-          <w:szCs w:val="11"/>
-        </w:rPr>
-        <mc:AlternateContent>
-          <mc:Choice Requires="wps">
-            <w:drawing>
-              <wp:anchor distT="0" distB="0" distL="114300" distR="114300" simplePos="0" relativeHeight="251667456" behindDoc="0" locked="0" layoutInCell="1" hidden="0" allowOverlap="1" wp14:anchorId="3074E640" wp14:editId="37EF94F5">
-                <wp:simplePos x="0" y="0"/>
-                <wp:positionH relativeFrom="column">
-                  <wp:posOffset>-57150</wp:posOffset>
-                </wp:positionH>
-                <wp:positionV relativeFrom="paragraph">
-                  <wp:posOffset>591087</wp:posOffset>
-                </wp:positionV>
-                <wp:extent cx="6949440" cy="12700"/>
-                <wp:effectExtent l="0" t="0" r="22860" b="12700"/>
-                <wp:wrapTopAndBottom distT="0" distB="0"/>
-                <wp:docPr id="368956988" name="Straight Arrow Connector 368956988"/>
-                <wp:cNvGraphicFramePr/>
-                <a:graphic xmlns:a="http://schemas.openxmlformats.org/drawingml/2006/main">
-                  <a:graphicData uri="http://schemas.microsoft.com/office/word/2010/wordprocessingShape">
-                    <wps:wsp>
-                      <wps:cNvCnPr/>
-                      <wps:spPr>
-                        <a:xfrm>
-                          <a:off x="0" y="0"/>
-                          <a:ext cx="6949440" cy="12700"/>
-                        </a:xfrm>
-                        <a:prstGeom prst="straightConnector1">
-                          <a:avLst/>
-                        </a:prstGeom>
-                        <a:noFill/>
-                        <a:ln w="9525" cap="flat" cmpd="sng">
-                          <a:solidFill>
-                            <a:schemeClr val="dk1"/>
-                          </a:solidFill>
-                          <a:prstDash val="solid"/>
-                          <a:round/>
-                          <a:headEnd type="none" w="sm" len="sm"/>
-                          <a:tailEnd type="none" w="sm" len="sm"/>
-                        </a:ln>
-                      </wps:spPr>
-                      <wps:bodyPr/>
-                    </wps:wsp>
-                  </a:graphicData>
-                </a:graphic>
-              </wp:anchor>
-            </w:drawing>
-          </mc:Choice>
-          <mc:Fallback>
-            <w:pict>
-              <v:shape w14:anchorId="38CF8AB5" id="Straight Arrow Connector 368956988" o:spid="_x0000_s1026" type="#_x0000_t32" style="position:absolute;margin-left:-4.5pt;margin-top:46.55pt;width:547.2pt;height:1pt;z-index:251667456;visibility:visible;mso-wrap-style:square;mso-wrap-distance-left:9pt;mso-wrap-distance-top:0;mso-wrap-distance-right:9pt;mso-wrap-distance-bottom:0;mso-position-horizontal:absolute;mso-position-horizontal-relative:text;mso-position-vertical:absolute;mso-position-vertical-relative:text" o:gfxdata="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" strokecolor="black [3200]">
-                <v:stroke startarrowwidth="narrow" startarrowlength="short" endarrowwidth="narrow" endarrowlength="short"/>
-                <w10:wrap type="topAndBottom"/>
-              </v:shape>
-            </w:pict>
-          </mc:Fallback>
-        </mc:AlternateContent>
-      </w:r>
       <w:r>
         <w:rPr>
           <w:rFonts w:ascii="Helvetica Neue" w:eastAsia="Helvetica Neue" w:hAnsi="Helvetica Neue" w:cs="Helvetica Neue"/>
@@ -480,25 +418,14 @@
               </w:rPr>
               <w:t xml:space="preserve"> </w:t>
             </w:r>
-            <w:proofErr w:type="spellStart"/>
-            <w:r>
-              <w:rPr>
-                <w:rFonts w:ascii="Helvetica Neue" w:eastAsia="Helvetica Neue" w:hAnsi="Helvetica Neue" w:cs="Helvetica Neue"/>
-                <w:color w:val="000000"/>
-                <w:sz w:val="20"/>
-                <w:szCs w:val="20"/>
-              </w:rPr>
-              <w:t>OCaml</w:t>
-            </w:r>
-            <w:proofErr w:type="spellEnd"/>
-            <w:r>
-              <w:rPr>
-                <w:rFonts w:ascii="Helvetica Neue" w:eastAsia="Helvetica Neue" w:hAnsi="Helvetica Neue" w:cs="Helvetica Neue"/>
-                <w:color w:val="000000"/>
-                <w:sz w:val="20"/>
-                <w:szCs w:val="20"/>
-              </w:rPr>
-              <w:t xml:space="preserve">, </w:t>
+            <w:r>
+              <w:rPr>
+                <w:rFonts w:ascii="Helvetica Neue" w:eastAsia="Helvetica Neue" w:hAnsi="Helvetica Neue" w:cs="Helvetica Neue"/>
+                <w:color w:val="000000"/>
+                <w:sz w:val="20"/>
+                <w:szCs w:val="20"/>
+              </w:rPr>
+              <w:t xml:space="preserve">OCaml, </w:t>
             </w:r>
             <w:r>
               <w:rPr>
@@ -543,6 +470,74 @@
             </w:pPr>
             <w:r>
               <w:rPr>
+                <w:noProof/>
+                <w:sz w:val="11"/>
+                <w:szCs w:val="11"/>
+              </w:rPr>
+              <mc:AlternateContent>
+                <mc:Choice Requires="wps">
+                  <w:drawing>
+                    <wp:anchor distT="0" distB="0" distL="114300" distR="114300" simplePos="0" relativeHeight="251667456" behindDoc="0" locked="0" layoutInCell="1" hidden="0" allowOverlap="1" wp14:anchorId="3074E640" wp14:editId="2006EF1C">
+                      <wp:simplePos x="0" y="0"/>
+                      <wp:positionH relativeFrom="column">
+                        <wp:posOffset>-68238</wp:posOffset>
+                      </wp:positionH>
+                      <wp:positionV relativeFrom="paragraph">
+                        <wp:posOffset>192405</wp:posOffset>
+                      </wp:positionV>
+                      <wp:extent cx="6949440" cy="12700"/>
+                      <wp:effectExtent l="0" t="0" r="22860" b="12700"/>
+                      <wp:wrapTopAndBottom distT="0" distB="0"/>
+                      <wp:docPr id="368956988" name="Straight Arrow Connector 368956988"/>
+                      <wp:cNvGraphicFramePr/>
+                      <a:graphic xmlns:a="http://schemas.openxmlformats.org/drawingml/2006/main">
+                        <a:graphicData uri="http://schemas.microsoft.com/office/word/2010/wordprocessingShape">
+                          <wps:wsp>
+                            <wps:cNvCnPr/>
+                            <wps:spPr>
+                              <a:xfrm>
+                                <a:off x="0" y="0"/>
+                                <a:ext cx="6949440" cy="12700"/>
+                              </a:xfrm>
+                              <a:prstGeom prst="straightConnector1">
+                                <a:avLst/>
+                              </a:prstGeom>
+                              <a:noFill/>
+                              <a:ln w="9525" cap="flat" cmpd="sng">
+                                <a:solidFill>
+                                  <a:schemeClr val="dk1"/>
+                                </a:solidFill>
+                                <a:prstDash val="solid"/>
+                                <a:round/>
+                                <a:headEnd type="none" w="sm" len="sm"/>
+                                <a:tailEnd type="none" w="sm" len="sm"/>
+                              </a:ln>
+                            </wps:spPr>
+                            <wps:bodyPr/>
+                          </wps:wsp>
+                        </a:graphicData>
+                      </a:graphic>
+                      <wp14:sizeRelH relativeFrom="margin">
+                        <wp14:pctWidth>0</wp14:pctWidth>
+                      </wp14:sizeRelH>
+                      <wp14:sizeRelV relativeFrom="margin">
+                        <wp14:pctHeight>0</wp14:pctHeight>
+                      </wp14:sizeRelV>
+                    </wp:anchor>
+                  </w:drawing>
+                </mc:Choice>
+                <mc:Fallback>
+                  <w:pict>
+                    <v:shape w14:anchorId="4B94659E" id="Straight Arrow Connector 368956988" o:spid="_x0000_s1026" type="#_x0000_t32" style="position:absolute;margin-left:-5.35pt;margin-top:15.15pt;width:547.2pt;height:1pt;z-index:251667456;visibility:visible;mso-wrap-style:square;mso-width-percent:0;mso-height-percent:0;mso-wrap-distance-left:9pt;mso-wrap-distance-top:0;mso-wrap-distance-right:9pt;mso-wrap-distance-bottom:0;mso-position-horizontal:absolute;mso-position-horizontal-relative:text;mso-position-vertical:absolute;mso-position-vertical-relative:text;mso-width-percent:0;mso-height-percent:0;mso-width-relative:margin;mso-height-relative:margin" o:gfxdata="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" strokecolor="black [3200]">
+                      <v:stroke startarrowwidth="narrow" startarrowlength="short" endarrowwidth="narrow" endarrowlength="short"/>
+                      <w10:wrap type="topAndBottom"/>
+                    </v:shape>
+                  </w:pict>
+                </mc:Fallback>
+              </mc:AlternateContent>
+            </w:r>
+            <w:r>
+              <w:rPr>
                 <w:rFonts w:ascii="Helvetica Neue" w:eastAsia="Helvetica Neue" w:hAnsi="Helvetica Neue" w:cs="Helvetica Neue"/>
                 <w:b/>
                 <w:color w:val="000000"/>
@@ -612,19 +607,8 @@
                 <w:sz w:val="20"/>
                 <w:szCs w:val="20"/>
               </w:rPr>
-              <w:t xml:space="preserve">, </w:t>
-            </w:r>
-            <w:proofErr w:type="spellStart"/>
-            <w:r>
-              <w:rPr>
-                <w:rFonts w:ascii="Helvetica Neue" w:eastAsia="Helvetica Neue" w:hAnsi="Helvetica Neue" w:cs="Helvetica Neue"/>
-                <w:color w:val="000000"/>
-                <w:sz w:val="20"/>
-                <w:szCs w:val="20"/>
-              </w:rPr>
-              <w:t>DuckDB</w:t>
-            </w:r>
-            <w:proofErr w:type="spellEnd"/>
+              <w:t>, DuckDB</w:t>
+            </w:r>
           </w:p>
         </w:tc>
       </w:tr>
@@ -640,68 +624,6 @@
           <w:szCs w:val="4"/>
         </w:rPr>
       </w:pPr>
-      <w:r>
-        <w:rPr>
-          <w:noProof/>
-          <w:sz w:val="21"/>
-          <w:szCs w:val="21"/>
-        </w:rPr>
-        <mc:AlternateContent>
-          <mc:Choice Requires="wps">
-            <w:drawing>
-              <wp:anchor distT="0" distB="0" distL="114300" distR="114300" simplePos="0" relativeHeight="251669504" behindDoc="0" locked="0" layoutInCell="1" hidden="0" allowOverlap="1" wp14:anchorId="0BB38FC0" wp14:editId="0B084105">
-                <wp:simplePos x="0" y="0"/>
-                <wp:positionH relativeFrom="column">
-                  <wp:posOffset>0</wp:posOffset>
-                </wp:positionH>
-                <wp:positionV relativeFrom="paragraph">
-                  <wp:posOffset>586838</wp:posOffset>
-                </wp:positionV>
-                <wp:extent cx="6949440" cy="12700"/>
-                <wp:effectExtent l="0" t="0" r="22860" b="12700"/>
-                <wp:wrapTopAndBottom distT="0" distB="0"/>
-                <wp:docPr id="1766242663" name="Straight Arrow Connector 1766242663"/>
-                <wp:cNvGraphicFramePr/>
-                <a:graphic xmlns:a="http://schemas.openxmlformats.org/drawingml/2006/main">
-                  <a:graphicData uri="http://schemas.microsoft.com/office/word/2010/wordprocessingShape">
-                    <wps:wsp>
-                      <wps:cNvCnPr/>
-                      <wps:spPr>
-                        <a:xfrm>
-                          <a:off x="0" y="0"/>
-                          <a:ext cx="6949440" cy="12700"/>
-                        </a:xfrm>
-                        <a:prstGeom prst="straightConnector1">
-                          <a:avLst/>
-                        </a:prstGeom>
-                        <a:noFill/>
-                        <a:ln w="9525" cap="flat" cmpd="sng">
-                          <a:solidFill>
-                            <a:schemeClr val="dk1"/>
-                          </a:solidFill>
-                          <a:prstDash val="solid"/>
-                          <a:round/>
-                          <a:headEnd type="none" w="sm" len="sm"/>
-                          <a:tailEnd type="none" w="sm" len="sm"/>
-                        </a:ln>
-                      </wps:spPr>
-                      <wps:bodyPr/>
-                    </wps:wsp>
-                  </a:graphicData>
-                </a:graphic>
-              </wp:anchor>
-            </w:drawing>
-          </mc:Choice>
-          <mc:Fallback>
-            <w:pict>
-              <v:shape w14:anchorId="56B9EACA" id="Straight Arrow Connector 1766242663" o:spid="_x0000_s1026" type="#_x0000_t32" style="position:absolute;margin-left:0;margin-top:46.2pt;width:547.2pt;height:1pt;z-index:251669504;visibility:visible;mso-wrap-style:square;mso-wrap-distance-left:9pt;mso-wrap-distance-top:0;mso-wrap-distance-right:9pt;mso-wrap-distance-bottom:0;mso-position-horizontal:absolute;mso-position-horizontal-relative:text;mso-position-vertical:absolute;mso-position-vertical-relative:text" o:gfxdata="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" strokecolor="black [3200]">
-                <v:stroke startarrowwidth="narrow" startarrowlength="short" endarrowwidth="narrow" endarrowlength="short"/>
-                <w10:wrap type="topAndBottom"/>
-              </v:shape>
-            </w:pict>
-          </mc:Fallback>
-        </mc:AlternateContent>
-      </w:r>
       <w:r>
         <w:rPr>
           <w:rFonts w:ascii="Helvetica Neue" w:eastAsia="Helvetica Neue" w:hAnsi="Helvetica Neue" w:cs="Helvetica Neue"/>
@@ -713,8 +635,7 @@
     </w:p>
     <w:tbl>
       <w:tblPr>
-        <w:tblW w:w="10710" w:type="dxa"/>
-        <w:tblInd w:w="180" w:type="dxa"/>
+        <w:tblW w:w="11150" w:type="dxa"/>
         <w:tblBorders>
           <w:top w:val="nil"/>
           <w:left w:val="nil"/>
@@ -727,13 +648,16 @@
         <w:tblLook w:val="0400" w:firstRow="0" w:lastRow="0" w:firstColumn="0" w:lastColumn="0" w:noHBand="0" w:noVBand="1"/>
       </w:tblPr>
       <w:tblGrid>
-        <w:gridCol w:w="7050"/>
-        <w:gridCol w:w="3660"/>
+        <w:gridCol w:w="7739"/>
+        <w:gridCol w:w="3411"/>
       </w:tblGrid>
       <w:tr>
+        <w:trPr>
+          <w:trHeight w:val="40"/>
+        </w:trPr>
         <w:tc>
           <w:tcPr>
-            <w:tcW w:w="7050" w:type="dxa"/>
+            <w:tcW w:w="7739" w:type="dxa"/>
           </w:tcPr>
           <w:p>
             <w:pPr>
@@ -770,40 +694,49 @@
               <w:widowControl w:val="0"/>
               <w:rPr>
                 <w:rFonts w:ascii="Helvetica Neue" w:eastAsia="Helvetica Neue" w:hAnsi="Helvetica Neue" w:cs="Helvetica Neue"/>
+                <w:color w:val="000000"/>
+                <w:sz w:val="20"/>
+                <w:szCs w:val="20"/>
+              </w:rPr>
+            </w:pPr>
+            <w:r>
+              <w:rPr>
+                <w:rFonts w:ascii="Helvetica Neue" w:eastAsia="Helvetica Neue" w:hAnsi="Helvetica Neue" w:cs="Helvetica Neue"/>
+                <w:i/>
+                <w:color w:val="000000"/>
+                <w:sz w:val="20"/>
+                <w:szCs w:val="20"/>
+              </w:rPr>
+              <w:t>Bachelor</w:t>
+            </w:r>
+            <w:r>
+              <w:rPr>
+                <w:rFonts w:ascii="Helvetica Neue" w:eastAsia="Helvetica Neue" w:hAnsi="Helvetica Neue" w:cs="Helvetica Neue"/>
+                <w:i/>
+                <w:sz w:val="20"/>
+                <w:szCs w:val="20"/>
+              </w:rPr>
+              <w:t xml:space="preserve"> of Science </w:t>
+            </w:r>
+            <w:r>
+              <w:rPr>
+                <w:rFonts w:ascii="Helvetica Neue" w:eastAsia="Helvetica Neue" w:hAnsi="Helvetica Neue" w:cs="Helvetica Neue"/>
+                <w:i/>
+                <w:color w:val="000000"/>
+                <w:sz w:val="20"/>
+                <w:szCs w:val="20"/>
+              </w:rPr>
+              <w:t>in Computer Science</w:t>
+            </w:r>
+            <w:r>
+              <w:rPr>
+                <w:rFonts w:ascii="Helvetica Neue" w:eastAsia="Helvetica Neue" w:hAnsi="Helvetica Neue" w:cs="Helvetica Neue"/>
                 <w:iCs/>
                 <w:color w:val="000000"/>
                 <w:sz w:val="20"/>
                 <w:szCs w:val="20"/>
               </w:rPr>
-            </w:pPr>
-            <w:r>
-              <w:rPr>
-                <w:rFonts w:ascii="Helvetica Neue" w:eastAsia="Helvetica Neue" w:hAnsi="Helvetica Neue" w:cs="Helvetica Neue"/>
-                <w:i/>
-                <w:color w:val="000000"/>
-                <w:sz w:val="20"/>
-                <w:szCs w:val="20"/>
-              </w:rPr>
-              <w:t>Bachelor</w:t>
-            </w:r>
-            <w:r>
-              <w:rPr>
-                <w:rFonts w:ascii="Helvetica Neue" w:eastAsia="Helvetica Neue" w:hAnsi="Helvetica Neue" w:cs="Helvetica Neue"/>
-                <w:i/>
-                <w:sz w:val="20"/>
-                <w:szCs w:val="20"/>
-              </w:rPr>
-              <w:t xml:space="preserve"> of Science </w:t>
-            </w:r>
-            <w:r>
-              <w:rPr>
-                <w:rFonts w:ascii="Helvetica Neue" w:eastAsia="Helvetica Neue" w:hAnsi="Helvetica Neue" w:cs="Helvetica Neue"/>
-                <w:i/>
-                <w:color w:val="000000"/>
-                <w:sz w:val="20"/>
-                <w:szCs w:val="20"/>
-              </w:rPr>
-              <w:t>in Computer Science</w:t>
+              <w:t>, Major GPA 3.</w:t>
             </w:r>
             <w:r>
               <w:rPr>
@@ -813,13 +746,23 @@
                 <w:sz w:val="20"/>
                 <w:szCs w:val="20"/>
               </w:rPr>
-              <w:t>, Major GPA 3.89/4.00</w:t>
+              <w:t>91</w:t>
+            </w:r>
+            <w:r>
+              <w:rPr>
+                <w:rFonts w:ascii="Helvetica Neue" w:eastAsia="Helvetica Neue" w:hAnsi="Helvetica Neue" w:cs="Helvetica Neue"/>
+                <w:iCs/>
+                <w:color w:val="000000"/>
+                <w:sz w:val="20"/>
+                <w:szCs w:val="20"/>
+              </w:rPr>
+              <w:t>/4.00</w:t>
             </w:r>
           </w:p>
         </w:tc>
         <w:tc>
           <w:tcPr>
-            <w:tcW w:w="3660" w:type="dxa"/>
+            <w:tcW w:w="3410" w:type="dxa"/>
           </w:tcPr>
           <w:p>
             <w:pPr>
@@ -827,10 +770,8 @@
               <w:jc w:val="right"/>
               <w:rPr>
                 <w:rFonts w:ascii="Helvetica Neue" w:eastAsia="Helvetica Neue" w:hAnsi="Helvetica Neue" w:cs="Helvetica Neue"/>
-                <w:color w:val="000000"/>
-                <w:sz w:val="20"/>
-                <w:szCs w:val="20"/>
-                <w:lang w:val="en-US"/>
+                <w:sz w:val="20"/>
+                <w:szCs w:val="20"/>
               </w:rPr>
             </w:pPr>
             <w:r>
@@ -839,31 +780,190 @@
                 <w:sz w:val="20"/>
                 <w:szCs w:val="20"/>
               </w:rPr>
-              <w:t xml:space="preserve">Expected Graduation: </w:t>
-            </w:r>
-            <w:r>
-              <w:rPr>
-                <w:rFonts w:ascii="Helvetica Neue" w:eastAsia="Helvetica Neue" w:hAnsi="Helvetica Neue" w:cs="Helvetica Neue"/>
-                <w:sz w:val="20"/>
-                <w:szCs w:val="20"/>
-              </w:rPr>
-              <w:t>June</w:t>
-            </w:r>
-            <w:r>
-              <w:rPr>
-                <w:rFonts w:ascii="Helvetica Neue" w:eastAsia="Helvetica Neue" w:hAnsi="Helvetica Neue" w:cs="Helvetica Neue"/>
-                <w:sz w:val="20"/>
-                <w:szCs w:val="20"/>
-              </w:rPr>
-              <w:t xml:space="preserve"> 202</w:t>
-            </w:r>
-            <w:r>
-              <w:rPr>
-                <w:rFonts w:ascii="Helvetica Neue" w:eastAsia="Helvetica Neue" w:hAnsi="Helvetica Neue" w:cs="Helvetica Neue"/>
-                <w:sz w:val="20"/>
-                <w:szCs w:val="20"/>
-              </w:rPr>
-              <w:t>6</w:t>
+              <w:t>Expected Graduation: June 2026</w:t>
+            </w:r>
+          </w:p>
+          <w:p>
+            <w:pPr>
+              <w:widowControl w:val="0"/>
+              <w:jc w:val="right"/>
+              <w:rPr>
+                <w:rFonts w:ascii="Helvetica Neue" w:eastAsia="Helvetica Neue" w:hAnsi="Helvetica Neue" w:cs="Helvetica Neue"/>
+                <w:color w:val="000000"/>
+                <w:sz w:val="20"/>
+                <w:szCs w:val="20"/>
+              </w:rPr>
+            </w:pPr>
+          </w:p>
+        </w:tc>
+      </w:tr>
+      <w:tr>
+        <w:trPr>
+          <w:trHeight w:val="278"/>
+        </w:trPr>
+        <w:tc>
+          <w:tcPr>
+            <w:tcW w:w="11150" w:type="dxa"/>
+            <w:gridSpan w:val="2"/>
+          </w:tcPr>
+          <w:p>
+            <w:pPr>
+              <w:widowControl w:val="0"/>
+              <w:pBdr>
+                <w:top w:val="nil"/>
+                <w:left w:val="nil"/>
+                <w:bottom w:val="nil"/>
+                <w:right w:val="nil"/>
+                <w:between w:val="nil"/>
+              </w:pBdr>
+              <w:rPr>
+                <w:rFonts w:ascii="Helvetica Neue" w:eastAsia="Helvetica Neue" w:hAnsi="Helvetica Neue" w:cs="Helvetica Neue"/>
+                <w:color w:val="000000"/>
+                <w:sz w:val="20"/>
+                <w:szCs w:val="20"/>
+              </w:rPr>
+            </w:pPr>
+            <w:r>
+              <w:rPr>
+                <w:noProof/>
+                <w:sz w:val="21"/>
+                <w:szCs w:val="21"/>
+              </w:rPr>
+              <mc:AlternateContent>
+                <mc:Choice Requires="wps">
+                  <w:drawing>
+                    <wp:anchor distT="0" distB="0" distL="114300" distR="114300" simplePos="0" relativeHeight="251669504" behindDoc="0" locked="0" layoutInCell="1" hidden="0" allowOverlap="1" wp14:anchorId="0BB38FC0" wp14:editId="4CD7DFA2">
+                      <wp:simplePos x="0" y="0"/>
+                      <wp:positionH relativeFrom="column">
+                        <wp:posOffset>-68580</wp:posOffset>
+                      </wp:positionH>
+                      <wp:positionV relativeFrom="paragraph">
+                        <wp:posOffset>186487</wp:posOffset>
+                      </wp:positionV>
+                      <wp:extent cx="6949440" cy="12700"/>
+                      <wp:effectExtent l="0" t="0" r="22860" b="12700"/>
+                      <wp:wrapTopAndBottom distT="0" distB="0"/>
+                      <wp:docPr id="1766242663" name="Straight Arrow Connector 1766242663"/>
+                      <wp:cNvGraphicFramePr/>
+                      <a:graphic xmlns:a="http://schemas.openxmlformats.org/drawingml/2006/main">
+                        <a:graphicData uri="http://schemas.microsoft.com/office/word/2010/wordprocessingShape">
+                          <wps:wsp>
+                            <wps:cNvCnPr/>
+                            <wps:spPr>
+                              <a:xfrm>
+                                <a:off x="0" y="0"/>
+                                <a:ext cx="6949440" cy="12700"/>
+                              </a:xfrm>
+                              <a:prstGeom prst="straightConnector1">
+                                <a:avLst/>
+                              </a:prstGeom>
+                              <a:noFill/>
+                              <a:ln w="9525" cap="flat" cmpd="sng">
+                                <a:solidFill>
+                                  <a:schemeClr val="dk1"/>
+                                </a:solidFill>
+                                <a:prstDash val="solid"/>
+                                <a:round/>
+                                <a:headEnd type="none" w="sm" len="sm"/>
+                                <a:tailEnd type="none" w="sm" len="sm"/>
+                              </a:ln>
+                            </wps:spPr>
+                            <wps:bodyPr/>
+                          </wps:wsp>
+                        </a:graphicData>
+                      </a:graphic>
+                    </wp:anchor>
+                  </w:drawing>
+                </mc:Choice>
+                <mc:Fallback>
+                  <w:pict>
+                    <v:shape w14:anchorId="505DA794" id="Straight Arrow Connector 1766242663" o:spid="_x0000_s1026" type="#_x0000_t32" style="position:absolute;margin-left:-5.4pt;margin-top:14.7pt;width:547.2pt;height:1pt;z-index:251669504;visibility:visible;mso-wrap-style:square;mso-wrap-distance-left:9pt;mso-wrap-distance-top:0;mso-wrap-distance-right:9pt;mso-wrap-distance-bottom:0;mso-position-horizontal:absolute;mso-position-horizontal-relative:text;mso-position-vertical:absolute;mso-position-vertical-relative:text" o:gfxdata="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" strokecolor="black [3200]">
+                      <v:stroke startarrowwidth="narrow" startarrowlength="short" endarrowwidth="narrow" endarrowlength="short"/>
+                      <w10:wrap type="topAndBottom"/>
+                    </v:shape>
+                  </w:pict>
+                </mc:Fallback>
+              </mc:AlternateContent>
+            </w:r>
+            <w:r>
+              <w:rPr>
+                <w:rFonts w:ascii="Helvetica Neue" w:eastAsia="Helvetica Neue" w:hAnsi="Helvetica Neue" w:cs="Helvetica Neue"/>
+                <w:iCs/>
+                <w:color w:val="000000"/>
+                <w:sz w:val="20"/>
+                <w:szCs w:val="20"/>
+              </w:rPr>
+              <w:t xml:space="preserve">Relevant </w:t>
+            </w:r>
+            <w:r>
+              <w:rPr>
+                <w:rFonts w:ascii="Helvetica Neue" w:eastAsia="Helvetica Neue" w:hAnsi="Helvetica Neue" w:cs="Helvetica Neue"/>
+                <w:iCs/>
+                <w:color w:val="000000"/>
+                <w:sz w:val="20"/>
+                <w:szCs w:val="20"/>
+              </w:rPr>
+              <w:t>C</w:t>
+            </w:r>
+            <w:r>
+              <w:rPr>
+                <w:rFonts w:ascii="Helvetica Neue" w:eastAsia="Helvetica Neue" w:hAnsi="Helvetica Neue" w:cs="Helvetica Neue"/>
+                <w:iCs/>
+                <w:color w:val="000000"/>
+                <w:sz w:val="20"/>
+                <w:szCs w:val="20"/>
+              </w:rPr>
+              <w:t xml:space="preserve">ourses: </w:t>
+            </w:r>
+            <w:r>
+              <w:rPr>
+                <w:rFonts w:ascii="Helvetica Neue" w:eastAsia="Helvetica Neue" w:hAnsi="Helvetica Neue" w:cs="Helvetica Neue"/>
+                <w:iCs/>
+                <w:color w:val="000000"/>
+                <w:sz w:val="20"/>
+                <w:szCs w:val="20"/>
+              </w:rPr>
+              <w:t>Probability and Statistics,</w:t>
+            </w:r>
+            <w:r>
+              <w:rPr>
+                <w:rFonts w:ascii="Helvetica Neue" w:eastAsia="Helvetica Neue" w:hAnsi="Helvetica Neue" w:cs="Helvetica Neue"/>
+                <w:iCs/>
+                <w:color w:val="000000"/>
+                <w:sz w:val="20"/>
+                <w:szCs w:val="20"/>
+              </w:rPr>
+              <w:t xml:space="preserve"> </w:t>
+            </w:r>
+            <w:r>
+              <w:rPr>
+                <w:rFonts w:ascii="Helvetica Neue" w:eastAsia="Helvetica Neue" w:hAnsi="Helvetica Neue" w:cs="Helvetica Neue"/>
+                <w:iCs/>
+                <w:color w:val="000000"/>
+                <w:sz w:val="20"/>
+                <w:szCs w:val="20"/>
+              </w:rPr>
+              <w:t>Software Design and Implementation</w:t>
+            </w:r>
+            <w:r>
+              <w:rPr>
+                <w:rFonts w:ascii="Helvetica Neue" w:eastAsia="Helvetica Neue" w:hAnsi="Helvetica Neue" w:cs="Helvetica Neue"/>
+                <w:iCs/>
+                <w:color w:val="000000"/>
+                <w:sz w:val="20"/>
+                <w:szCs w:val="20"/>
+              </w:rPr>
+              <w:t>,</w:t>
+            </w:r>
+            <w:r>
+              <w:rPr>
+                <w:rFonts w:ascii="Helvetica Neue" w:eastAsia="Helvetica Neue" w:hAnsi="Helvetica Neue" w:cs="Helvetica Neue"/>
+                <w:iCs/>
+                <w:color w:val="000000"/>
+                <w:sz w:val="20"/>
+                <w:szCs w:val="20"/>
+              </w:rPr>
+              <w:t xml:space="preserve"> Data Structures and Parallelism</w:t>
             </w:r>
           </w:p>
         </w:tc>
@@ -877,8 +977,8 @@
           <w:rFonts w:ascii="Helvetica Neue" w:eastAsia="Helvetica Neue" w:hAnsi="Helvetica Neue" w:cs="Helvetica Neue"/>
           <w:b/>
           <w:color w:val="000000"/>
-          <w:sz w:val="6"/>
-          <w:szCs w:val="6"/>
+          <w:sz w:val="2"/>
+          <w:szCs w:val="2"/>
         </w:rPr>
       </w:pPr>
     </w:p>
@@ -902,13 +1002,13 @@
         <mc:AlternateContent>
           <mc:Choice Requires="wps">
             <w:drawing>
-              <wp:anchor distT="0" distB="0" distL="114300" distR="114300" simplePos="0" relativeHeight="251677696" behindDoc="0" locked="0" layoutInCell="1" hidden="0" allowOverlap="1" wp14:anchorId="2337B459" wp14:editId="6FB166D7">
+              <wp:anchor distT="0" distB="0" distL="114300" distR="114300" simplePos="0" relativeHeight="251677696" behindDoc="0" locked="0" layoutInCell="1" hidden="0" allowOverlap="1" wp14:anchorId="2337B459" wp14:editId="28D23F3E">
                 <wp:simplePos x="0" y="0"/>
                 <wp:positionH relativeFrom="column">
-                  <wp:posOffset>9623</wp:posOffset>
+                  <wp:posOffset>0</wp:posOffset>
                 </wp:positionH>
                 <wp:positionV relativeFrom="paragraph">
-                  <wp:posOffset>2145030</wp:posOffset>
+                  <wp:posOffset>2147472</wp:posOffset>
                 </wp:positionV>
                 <wp:extent cx="6949440" cy="12700"/>
                 <wp:effectExtent l="0" t="0" r="22860" b="12700"/>
@@ -947,7 +1047,7 @@
           </mc:Choice>
           <mc:Fallback>
             <w:pict>
-              <v:shape w14:anchorId="6034CBE1" id="Straight Arrow Connector 1759039015" o:spid="_x0000_s1026" type="#_x0000_t32" style="position:absolute;margin-left:.75pt;margin-top:168.9pt;width:547.2pt;height:1pt;z-index:251677696;visibility:visible;mso-wrap-style:square;mso-wrap-distance-left:9pt;mso-wrap-distance-top:0;mso-wrap-distance-right:9pt;mso-wrap-distance-bottom:0;mso-position-horizontal:absolute;mso-position-horizontal-relative:text;mso-position-vertical:absolute;mso-position-vertical-relative:text" o:gfxdata="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" strokecolor="black [3200]">
+              <v:shape w14:anchorId="05C9876C" id="Straight Arrow Connector 1759039015" o:spid="_x0000_s1026" type="#_x0000_t32" style="position:absolute;margin-left:0;margin-top:169.1pt;width:547.2pt;height:1pt;z-index:251677696;visibility:visible;mso-wrap-style:square;mso-wrap-distance-left:9pt;mso-wrap-distance-top:0;mso-wrap-distance-right:9pt;mso-wrap-distance-bottom:0;mso-position-horizontal:absolute;mso-position-horizontal-relative:text;mso-position-vertical:absolute;mso-position-vertical-relative:text" o:gfxdata="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" strokecolor="black [3200]">
                 <v:stroke startarrowwidth="narrow" startarrowlength="short" endarrowwidth="narrow" endarrowlength="short"/>
                 <w10:wrap type="topAndBottom"/>
               </v:shape>
@@ -1271,21 +1371,8 @@
                 <w:sz w:val="20"/>
                 <w:szCs w:val="20"/>
               </w:rPr>
-              <w:t xml:space="preserve">interpreter </w:t>
-            </w:r>
-            <w:proofErr w:type="gramStart"/>
-            <w:r>
-              <w:rPr>
-                <w:rFonts w:ascii="Helvetica Neue" w:eastAsia="Helvetica Neue" w:hAnsi="Helvetica Neue" w:cs="Helvetica Neue"/>
-                <w:b/>
-                <w:bCs/>
-                <w:color w:val="000000"/>
-                <w:sz w:val="20"/>
-                <w:szCs w:val="20"/>
-              </w:rPr>
-              <w:t>construction</w:t>
-            </w:r>
-            <w:proofErr w:type="gramEnd"/>
+              <w:t>interpreter construction</w:t>
+            </w:r>
           </w:p>
           <w:p>
             <w:pPr>
@@ -1318,7 +1405,6 @@
               </w:rPr>
               <w:t xml:space="preserve">The course covered </w:t>
             </w:r>
-            <w:proofErr w:type="spellStart"/>
             <w:r>
               <w:rPr>
                 <w:rFonts w:ascii="Helvetica Neue" w:eastAsia="Helvetica Neue" w:hAnsi="Helvetica Neue" w:cs="Helvetica Neue"/>
@@ -1330,7 +1416,6 @@
               </w:rPr>
               <w:t>OCaml</w:t>
             </w:r>
-            <w:proofErr w:type="spellEnd"/>
             <w:r>
               <w:rPr>
                 <w:rFonts w:ascii="Helvetica Neue" w:eastAsia="Helvetica Neue" w:hAnsi="Helvetica Neue" w:cs="Helvetica Neue"/>
@@ -1358,19 +1443,8 @@
                 <w:sz w:val="20"/>
                 <w:szCs w:val="20"/>
               </w:rPr>
-              <w:t xml:space="preserve"> for dynamic </w:t>
-            </w:r>
-            <w:proofErr w:type="gramStart"/>
-            <w:r>
-              <w:rPr>
-                <w:rFonts w:ascii="Helvetica Neue" w:eastAsia="Helvetica Neue" w:hAnsi="Helvetica Neue" w:cs="Helvetica Neue"/>
-                <w:color w:val="000000"/>
-                <w:sz w:val="20"/>
-                <w:szCs w:val="20"/>
-              </w:rPr>
-              <w:t>typing</w:t>
-            </w:r>
-            <w:proofErr w:type="gramEnd"/>
+              <w:t xml:space="preserve"> for dynamic typing</w:t>
+            </w:r>
             <w:r>
               <w:rPr>
                 <w:rFonts w:ascii="Helvetica Neue" w:eastAsia="Helvetica Neue" w:hAnsi="Helvetica Neue" w:cs="Helvetica Neue"/>
@@ -1515,21 +1589,8 @@
                 <w:sz w:val="20"/>
                 <w:szCs w:val="20"/>
               </w:rPr>
-              <w:t xml:space="preserve"> </w:t>
-            </w:r>
-            <w:proofErr w:type="gramStart"/>
-            <w:r>
-              <w:rPr>
-                <w:rFonts w:ascii="Helvetica Neue" w:eastAsia="Helvetica Neue" w:hAnsi="Helvetica Neue" w:cs="Helvetica Neue"/>
-                <w:b/>
-                <w:bCs/>
-                <w:color w:val="000000"/>
-                <w:sz w:val="20"/>
-                <w:szCs w:val="20"/>
-              </w:rPr>
-              <w:t>students</w:t>
-            </w:r>
-            <w:proofErr w:type="gramEnd"/>
+              <w:t xml:space="preserve"> students</w:t>
+            </w:r>
           </w:p>
           <w:p>
             <w:pPr>
@@ -1560,27 +1621,7 @@
                 <w:sz w:val="20"/>
                 <w:szCs w:val="20"/>
               </w:rPr>
-              <w:t>Supported professor in homework design, a</w:t>
-            </w:r>
-            <w:proofErr w:type="spellStart"/>
-            <w:r>
-              <w:rPr>
-                <w:rFonts w:ascii="Helvetica Neue" w:eastAsia="Helvetica Neue" w:hAnsi="Helvetica Neue" w:cs="Helvetica Neue"/>
-                <w:color w:val="000000"/>
-                <w:sz w:val="20"/>
-                <w:szCs w:val="20"/>
-              </w:rPr>
-              <w:t>utograder</w:t>
-            </w:r>
-            <w:proofErr w:type="spellEnd"/>
-            <w:r>
-              <w:rPr>
-                <w:rFonts w:ascii="Helvetica Neue" w:eastAsia="Helvetica Neue" w:hAnsi="Helvetica Neue" w:cs="Helvetica Neue"/>
-                <w:color w:val="000000"/>
-                <w:sz w:val="20"/>
-                <w:szCs w:val="20"/>
-              </w:rPr>
-              <w:t xml:space="preserve"> setup, coordinated TA grading, </w:t>
+              <w:t xml:space="preserve">Supported professor in homework design, autograder setup, coordinated TA grading, </w:t>
             </w:r>
             <w:r>
               <w:rPr>
@@ -1928,21 +1969,8 @@
                 <w:sz w:val="20"/>
                 <w:szCs w:val="20"/>
               </w:rPr>
-              <w:t xml:space="preserve">400+ million data </w:t>
-            </w:r>
-            <w:proofErr w:type="gramStart"/>
-            <w:r>
-              <w:rPr>
-                <w:rFonts w:ascii="Helvetica Neue" w:eastAsia="Helvetica Neue" w:hAnsi="Helvetica Neue" w:cs="Helvetica Neue"/>
-                <w:b/>
-                <w:bCs/>
-                <w:color w:val="000000"/>
-                <w:sz w:val="20"/>
-                <w:szCs w:val="20"/>
-              </w:rPr>
-              <w:t>points</w:t>
-            </w:r>
-            <w:proofErr w:type="gramEnd"/>
+              <w:t>400+ million data points</w:t>
+            </w:r>
           </w:p>
           <w:p>
             <w:pPr>
@@ -1986,19 +2014,8 @@
                 <w:sz w:val="20"/>
                 <w:szCs w:val="20"/>
               </w:rPr>
-              <w:t xml:space="preserve"> by parsing and cleaning raw data to address various complex formatting </w:t>
-            </w:r>
-            <w:proofErr w:type="gramStart"/>
-            <w:r>
-              <w:rPr>
-                <w:rFonts w:ascii="Helvetica Neue" w:eastAsia="Helvetica Neue" w:hAnsi="Helvetica Neue" w:cs="Helvetica Neue"/>
-                <w:color w:val="000000"/>
-                <w:sz w:val="20"/>
-                <w:szCs w:val="20"/>
-              </w:rPr>
-              <w:t>issues</w:t>
-            </w:r>
-            <w:proofErr w:type="gramEnd"/>
+              <w:t xml:space="preserve"> by parsing and cleaning raw data to address various complex formatting issues</w:t>
+            </w:r>
           </w:p>
           <w:p>
             <w:pPr>
@@ -2098,8 +2115,8 @@
           <w:rFonts w:ascii="Helvetica Neue" w:eastAsia="Helvetica Neue" w:hAnsi="Helvetica Neue" w:cs="Helvetica Neue"/>
           <w:b/>
           <w:color w:val="000000"/>
-          <w:sz w:val="6"/>
-          <w:szCs w:val="6"/>
+          <w:sz w:val="2"/>
+          <w:szCs w:val="2"/>
         </w:rPr>
       </w:pPr>
     </w:p>
@@ -2336,21 +2353,8 @@
                 <w:sz w:val="20"/>
                 <w:szCs w:val="20"/>
               </w:rPr>
-              <w:t xml:space="preserve">JUnit </w:t>
-            </w:r>
-            <w:proofErr w:type="gramStart"/>
-            <w:r>
-              <w:rPr>
-                <w:rFonts w:ascii="Helvetica Neue" w:eastAsia="Helvetica Neue" w:hAnsi="Helvetica Neue" w:cs="Helvetica Neue"/>
-                <w:b/>
-                <w:bCs/>
-                <w:color w:val="000000"/>
-                <w:sz w:val="20"/>
-                <w:szCs w:val="20"/>
-              </w:rPr>
-              <w:t>framework</w:t>
-            </w:r>
-            <w:proofErr w:type="gramEnd"/>
+              <w:t>JUnit framework</w:t>
+            </w:r>
           </w:p>
           <w:p>
             <w:pPr>
@@ -2443,7 +2447,6 @@
               </w:rPr>
               <w:t xml:space="preserve"> to create a user-friendly </w:t>
             </w:r>
-            <w:proofErr w:type="gramStart"/>
             <w:r>
               <w:rPr>
                 <w:rFonts w:ascii="Helvetica Neue" w:eastAsia="Helvetica Neue" w:hAnsi="Helvetica Neue" w:cs="Helvetica Neue"/>
@@ -2455,7 +2458,6 @@
               </w:rPr>
               <w:t>GUI</w:t>
             </w:r>
-            <w:proofErr w:type="gramEnd"/>
           </w:p>
           <w:p>
             <w:pPr>
@@ -2546,19 +2548,8 @@
                 <w:sz w:val="20"/>
                 <w:szCs w:val="20"/>
               </w:rPr>
-              <w:t xml:space="preserve"> </w:t>
-            </w:r>
-            <w:proofErr w:type="gramStart"/>
-            <w:r>
-              <w:rPr>
-                <w:rFonts w:ascii="Helvetica Neue" w:eastAsia="Helvetica Neue" w:hAnsi="Helvetica Neue" w:cs="Helvetica Neue"/>
-                <w:color w:val="000000"/>
-                <w:sz w:val="20"/>
-                <w:szCs w:val="20"/>
-              </w:rPr>
-              <w:t>buildings</w:t>
-            </w:r>
-            <w:proofErr w:type="gramEnd"/>
+              <w:t xml:space="preserve"> buildings</w:t>
+            </w:r>
           </w:p>
           <w:p>
             <w:pPr>
@@ -2794,21 +2785,8 @@
                 <w:sz w:val="20"/>
                 <w:szCs w:val="20"/>
               </w:rPr>
-              <w:t xml:space="preserve">data </w:t>
-            </w:r>
-            <w:proofErr w:type="gramStart"/>
-            <w:r>
-              <w:rPr>
-                <w:rFonts w:ascii="Helvetica Neue" w:eastAsia="Helvetica Neue" w:hAnsi="Helvetica Neue" w:cs="Helvetica Neue"/>
-                <w:b/>
-                <w:bCs/>
-                <w:color w:val="000000"/>
-                <w:sz w:val="20"/>
-                <w:szCs w:val="20"/>
-              </w:rPr>
-              <w:t>organization</w:t>
-            </w:r>
-            <w:proofErr w:type="gramEnd"/>
+              <w:t>data organization</w:t>
+            </w:r>
           </w:p>
           <w:p>
             <w:pPr>
@@ -2942,27 +2920,7 @@
                 <w:sz w:val="20"/>
                 <w:szCs w:val="20"/>
               </w:rPr>
-              <w:t xml:space="preserve">seating </w:t>
-            </w:r>
-            <w:proofErr w:type="gramStart"/>
-            <w:r>
-              <w:rPr>
-                <w:rFonts w:ascii="Helvetica Neue" w:eastAsia="Helvetica Neue" w:hAnsi="Helvetica Neue" w:cs="Helvetica Neue"/>
-                <w:color w:val="000000"/>
-                <w:sz w:val="20"/>
-                <w:szCs w:val="20"/>
-              </w:rPr>
-              <w:t>plans</w:t>
-            </w:r>
-            <w:proofErr w:type="gramEnd"/>
-            <w:r>
-              <w:rPr>
-                <w:rFonts w:ascii="Helvetica Neue" w:eastAsia="Helvetica Neue" w:hAnsi="Helvetica Neue" w:cs="Helvetica Neue"/>
-                <w:color w:val="000000"/>
-                <w:sz w:val="20"/>
-                <w:szCs w:val="20"/>
-              </w:rPr>
-              <w:t xml:space="preserve"> </w:t>
+              <w:t xml:space="preserve">seating plans </w:t>
             </w:r>
           </w:p>
           <w:p>
@@ -3101,19 +3059,8 @@
                 <w:sz w:val="20"/>
                 <w:szCs w:val="20"/>
               </w:rPr>
-              <w:t xml:space="preserve">for a seamless user </w:t>
-            </w:r>
-            <w:proofErr w:type="gramStart"/>
-            <w:r>
-              <w:rPr>
-                <w:rFonts w:ascii="Helvetica Neue" w:eastAsia="Helvetica Neue" w:hAnsi="Helvetica Neue" w:cs="Helvetica Neue"/>
-                <w:color w:val="000000"/>
-                <w:sz w:val="20"/>
-                <w:szCs w:val="20"/>
-              </w:rPr>
-              <w:t>experience</w:t>
-            </w:r>
-            <w:proofErr w:type="gramEnd"/>
+              <w:t>for a seamless user experience</w:t>
+            </w:r>
           </w:p>
           <w:p>
             <w:pPr>
@@ -3220,31 +3167,7 @@
                   <w:sz w:val="20"/>
                   <w:szCs w:val="20"/>
                 </w:rPr>
-                <w:t xml:space="preserve">“Buddies” App at </w:t>
-              </w:r>
-              <w:proofErr w:type="spellStart"/>
-              <w:r>
-                <w:rPr>
-                  <w:rStyle w:val="Hyperlink"/>
-                  <w:rFonts w:ascii="Helvetica Neue" w:eastAsia="Helvetica Neue" w:hAnsi="Helvetica Neue" w:cs="Helvetica Neue"/>
-                  <w:b/>
-                  <w:bCs/>
-                  <w:sz w:val="20"/>
-                  <w:szCs w:val="20"/>
-                </w:rPr>
-                <w:t>DubHacks</w:t>
-              </w:r>
-              <w:proofErr w:type="spellEnd"/>
-              <w:r>
-                <w:rPr>
-                  <w:rStyle w:val="Hyperlink"/>
-                  <w:rFonts w:ascii="Helvetica Neue" w:eastAsia="Helvetica Neue" w:hAnsi="Helvetica Neue" w:cs="Helvetica Neue"/>
-                  <w:b/>
-                  <w:bCs/>
-                  <w:sz w:val="20"/>
-                  <w:szCs w:val="20"/>
-                </w:rPr>
-                <w:t xml:space="preserve"> ’22 Hackathon</w:t>
+                <w:t>“Buddies” App at DubHacks ’22 Hackathon</w:t>
               </w:r>
             </w:hyperlink>
             <w:r>
@@ -3593,19 +3516,8 @@
                 <w:sz w:val="20"/>
                 <w:szCs w:val="20"/>
               </w:rPr>
-              <w:t xml:space="preserve"> social </w:t>
-            </w:r>
-            <w:proofErr w:type="gramStart"/>
-            <w:r>
-              <w:rPr>
-                <w:rFonts w:ascii="Helvetica Neue" w:eastAsia="Helvetica Neue" w:hAnsi="Helvetica Neue" w:cs="Helvetica Neue"/>
-                <w:color w:val="000000"/>
-                <w:sz w:val="20"/>
-                <w:szCs w:val="20"/>
-              </w:rPr>
-              <w:t>events</w:t>
-            </w:r>
-            <w:proofErr w:type="gramEnd"/>
+              <w:t xml:space="preserve"> social events</w:t>
+            </w:r>
           </w:p>
           <w:p>
             <w:pPr>
@@ -3636,19 +3548,8 @@
                 <w:sz w:val="20"/>
                 <w:szCs w:val="20"/>
               </w:rPr>
-              <w:t xml:space="preserve">Orchestrated team brainstorming sessions and skillfully managed project </w:t>
-            </w:r>
-            <w:proofErr w:type="gramStart"/>
-            <w:r>
-              <w:rPr>
-                <w:rFonts w:ascii="Helvetica Neue" w:eastAsia="Helvetica Neue" w:hAnsi="Helvetica Neue" w:cs="Helvetica Neue"/>
-                <w:color w:val="000000"/>
-                <w:sz w:val="20"/>
-                <w:szCs w:val="20"/>
-              </w:rPr>
-              <w:t>timelines</w:t>
-            </w:r>
-            <w:proofErr w:type="gramEnd"/>
+              <w:t>Orchestrated team brainstorming sessions and skillfully managed project timelines</w:t>
+            </w:r>
           </w:p>
           <w:p>
             <w:pPr>
@@ -3728,19 +3629,8 @@
                 <w:sz w:val="20"/>
                 <w:szCs w:val="20"/>
               </w:rPr>
-              <w:t xml:space="preserve">, contributing to the visual appeal and usability of the </w:t>
-            </w:r>
-            <w:proofErr w:type="gramStart"/>
-            <w:r>
-              <w:rPr>
-                <w:rFonts w:ascii="Helvetica Neue" w:eastAsia="Helvetica Neue" w:hAnsi="Helvetica Neue" w:cs="Helvetica Neue"/>
-                <w:color w:val="000000"/>
-                <w:sz w:val="20"/>
-                <w:szCs w:val="20"/>
-              </w:rPr>
-              <w:t>project</w:t>
-            </w:r>
-            <w:proofErr w:type="gramEnd"/>
+              <w:t>, contributing to the visual appeal and usability of the project</w:t>
+            </w:r>
           </w:p>
           <w:p>
             <w:pPr>
@@ -4022,19 +3912,8 @@
                 <w:sz w:val="20"/>
                 <w:szCs w:val="20"/>
               </w:rPr>
-              <w:t xml:space="preserve">, showcasing programming </w:t>
-            </w:r>
-            <w:proofErr w:type="gramStart"/>
-            <w:r>
-              <w:rPr>
-                <w:rFonts w:ascii="Helvetica Neue" w:eastAsia="Helvetica Neue" w:hAnsi="Helvetica Neue" w:cs="Helvetica Neue"/>
-                <w:color w:val="000000"/>
-                <w:sz w:val="20"/>
-                <w:szCs w:val="20"/>
-              </w:rPr>
-              <w:t>proficiency</w:t>
-            </w:r>
-            <w:proofErr w:type="gramEnd"/>
+              <w:t>, showcasing programming proficiency</w:t>
+            </w:r>
           </w:p>
           <w:p>
             <w:pPr>
@@ -4139,19 +4018,8 @@
                 <w:sz w:val="20"/>
                 <w:szCs w:val="20"/>
               </w:rPr>
-              <w:t xml:space="preserve">user </w:t>
-            </w:r>
-            <w:proofErr w:type="gramStart"/>
-            <w:r>
-              <w:rPr>
-                <w:rFonts w:ascii="Helvetica Neue" w:eastAsia="Helvetica Neue" w:hAnsi="Helvetica Neue" w:cs="Helvetica Neue"/>
-                <w:color w:val="000000"/>
-                <w:sz w:val="20"/>
-                <w:szCs w:val="20"/>
-              </w:rPr>
-              <w:t>interface</w:t>
-            </w:r>
-            <w:proofErr w:type="gramEnd"/>
+              <w:t>user interface</w:t>
+            </w:r>
           </w:p>
           <w:p>
             <w:pPr>
@@ -4227,13 +4095,13 @@
         <mc:AlternateContent>
           <mc:Choice Requires="wps">
             <w:drawing>
-              <wp:anchor distT="0" distB="0" distL="114300" distR="114300" simplePos="0" relativeHeight="251673600" behindDoc="0" locked="0" layoutInCell="1" hidden="0" allowOverlap="1" wp14:anchorId="3AC48E80" wp14:editId="16B81234">
+              <wp:anchor distT="0" distB="0" distL="114300" distR="114300" simplePos="0" relativeHeight="251673600" behindDoc="0" locked="0" layoutInCell="1" hidden="0" allowOverlap="1" wp14:anchorId="3AC48E80" wp14:editId="404D85E2">
                 <wp:simplePos x="0" y="0"/>
                 <wp:positionH relativeFrom="column">
                   <wp:posOffset>-43180</wp:posOffset>
                 </wp:positionH>
                 <wp:positionV relativeFrom="paragraph">
-                  <wp:posOffset>92173</wp:posOffset>
+                  <wp:posOffset>62230</wp:posOffset>
                 </wp:positionV>
                 <wp:extent cx="6949440" cy="12700"/>
                 <wp:effectExtent l="0" t="0" r="22860" b="12700"/>
@@ -4272,7 +4140,7 @@
           </mc:Choice>
           <mc:Fallback>
             <w:pict>
-              <v:shape w14:anchorId="5283E6DA" id="Straight Arrow Connector 1465132192" o:spid="_x0000_s1026" type="#_x0000_t32" style="position:absolute;margin-left:-3.4pt;margin-top:7.25pt;width:547.2pt;height:1pt;z-index:251673600;visibility:visible;mso-wrap-style:square;mso-wrap-distance-left:9pt;mso-wrap-distance-top:0;mso-wrap-distance-right:9pt;mso-wrap-distance-bottom:0;mso-position-horizontal:absolute;mso-position-horizontal-relative:text;mso-position-vertical:absolute;mso-position-vertical-relative:text" o:gfxdata="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" strokecolor="black [3200]">
+              <v:shape w14:anchorId="57427D76" id="Straight Arrow Connector 1465132192" o:spid="_x0000_s1026" type="#_x0000_t32" style="position:absolute;margin-left:-3.4pt;margin-top:4.9pt;width:547.2pt;height:1pt;z-index:251673600;visibility:visible;mso-wrap-style:square;mso-wrap-distance-left:9pt;mso-wrap-distance-top:0;mso-wrap-distance-right:9pt;mso-wrap-distance-bottom:0;mso-position-horizontal:absolute;mso-position-horizontal-relative:text;mso-position-vertical:absolute;mso-position-vertical-relative:text" o:gfxdata="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" strokecolor="black [3200]">
                 <v:stroke startarrowwidth="narrow" startarrowlength="short" endarrowwidth="narrow" endarrowlength="short"/>
                 <w10:wrap type="topAndBottom"/>
               </v:shape>
@@ -4509,21 +4377,8 @@
                 <w:sz w:val="20"/>
                 <w:szCs w:val="20"/>
               </w:rPr>
-              <w:t xml:space="preserve">500+ leading scholars in the database </w:t>
-            </w:r>
-            <w:proofErr w:type="gramStart"/>
-            <w:r>
-              <w:rPr>
-                <w:rFonts w:ascii="Helvetica Neue" w:eastAsia="Helvetica Neue" w:hAnsi="Helvetica Neue" w:cs="Helvetica Neue"/>
-                <w:b/>
-                <w:bCs/>
-                <w:color w:val="000000"/>
-                <w:sz w:val="20"/>
-                <w:szCs w:val="20"/>
-              </w:rPr>
-              <w:t>field</w:t>
-            </w:r>
-            <w:proofErr w:type="gramEnd"/>
+              <w:t>500+ leading scholars in the database field</w:t>
+            </w:r>
           </w:p>
           <w:p>
             <w:pPr>
@@ -4644,27 +4499,7 @@
                 <w:sz w:val="20"/>
                 <w:szCs w:val="20"/>
               </w:rPr>
-              <w:t xml:space="preserve"> conference </w:t>
-            </w:r>
-            <w:proofErr w:type="gramStart"/>
-            <w:r>
-              <w:rPr>
-                <w:rFonts w:ascii="Helvetica Neue" w:eastAsia="Helvetica Neue" w:hAnsi="Helvetica Neue" w:cs="Helvetica Neue"/>
-                <w:color w:val="000000"/>
-                <w:sz w:val="20"/>
-                <w:szCs w:val="20"/>
-              </w:rPr>
-              <w:t>proceedings</w:t>
-            </w:r>
-            <w:proofErr w:type="gramEnd"/>
-            <w:r>
-              <w:rPr>
-                <w:rFonts w:ascii="Helvetica Neue" w:eastAsia="Helvetica Neue" w:hAnsi="Helvetica Neue" w:cs="Helvetica Neue"/>
-                <w:color w:val="000000"/>
-                <w:sz w:val="20"/>
-                <w:szCs w:val="20"/>
-              </w:rPr>
-              <w:t xml:space="preserve">  </w:t>
+              <w:t xml:space="preserve"> conference proceedings  </w:t>
             </w:r>
           </w:p>
           <w:p>

</xml_diff>

<commit_message>
Resume update & added Puff's favicon
</commit_message>
<xml_diff>
--- a/Resume/Resume_Stanley_Yang.docx
+++ b/Resume/Resume_Stanley_Yang.docx
@@ -331,27 +331,7 @@
                 <w:sz w:val="20"/>
                 <w:szCs w:val="20"/>
               </w:rPr>
-              <w:t xml:space="preserve"> </w:t>
-            </w:r>
-            <w:proofErr w:type="spellStart"/>
-            <w:r>
-              <w:rPr>
-                <w:rFonts w:ascii="Helvetica Neue" w:eastAsia="Helvetica Neue" w:hAnsi="Helvetica Neue" w:cs="Helvetica Neue"/>
-                <w:color w:val="000000"/>
-                <w:sz w:val="20"/>
-                <w:szCs w:val="20"/>
-              </w:rPr>
-              <w:t>OCaml</w:t>
-            </w:r>
-            <w:proofErr w:type="spellEnd"/>
-            <w:r>
-              <w:rPr>
-                <w:rFonts w:ascii="Helvetica Neue" w:eastAsia="Helvetica Neue" w:hAnsi="Helvetica Neue" w:cs="Helvetica Neue"/>
-                <w:color w:val="000000"/>
-                <w:sz w:val="20"/>
-                <w:szCs w:val="20"/>
-              </w:rPr>
-              <w:t xml:space="preserve">, </w:t>
+              <w:t xml:space="preserve"> OCaml, </w:t>
             </w:r>
             <w:r>
               <w:rPr>
@@ -517,25 +497,14 @@
               </w:rPr>
               <w:t xml:space="preserve">ReactJS, </w:t>
             </w:r>
-            <w:proofErr w:type="spellStart"/>
-            <w:r>
-              <w:rPr>
-                <w:rFonts w:ascii="Helvetica Neue" w:eastAsia="Helvetica Neue" w:hAnsi="Helvetica Neue" w:cs="Helvetica Neue"/>
-                <w:color w:val="000000"/>
-                <w:sz w:val="20"/>
-                <w:szCs w:val="20"/>
-              </w:rPr>
-              <w:t>PyTorch</w:t>
-            </w:r>
-            <w:proofErr w:type="spellEnd"/>
-            <w:r>
-              <w:rPr>
-                <w:rFonts w:ascii="Helvetica Neue" w:eastAsia="Helvetica Neue" w:hAnsi="Helvetica Neue" w:cs="Helvetica Neue"/>
-                <w:color w:val="000000"/>
-                <w:sz w:val="20"/>
-                <w:szCs w:val="20"/>
-              </w:rPr>
-              <w:t xml:space="preserve">, </w:t>
+            <w:r>
+              <w:rPr>
+                <w:rFonts w:ascii="Helvetica Neue" w:eastAsia="Helvetica Neue" w:hAnsi="Helvetica Neue" w:cs="Helvetica Neue"/>
+                <w:color w:val="000000"/>
+                <w:sz w:val="20"/>
+                <w:szCs w:val="20"/>
+              </w:rPr>
+              <w:t xml:space="preserve">PyTorch, </w:t>
             </w:r>
             <w:r>
               <w:rPr>
@@ -580,19 +549,8 @@
                 <w:sz w:val="20"/>
                 <w:szCs w:val="20"/>
               </w:rPr>
-              <w:t xml:space="preserve">, </w:t>
-            </w:r>
-            <w:proofErr w:type="spellStart"/>
-            <w:r>
-              <w:rPr>
-                <w:rFonts w:ascii="Helvetica Neue" w:eastAsia="Helvetica Neue" w:hAnsi="Helvetica Neue" w:cs="Helvetica Neue"/>
-                <w:color w:val="000000"/>
-                <w:sz w:val="20"/>
-                <w:szCs w:val="20"/>
-              </w:rPr>
-              <w:t>DuckDB</w:t>
-            </w:r>
-            <w:proofErr w:type="spellEnd"/>
+              <w:t>, DuckDB</w:t>
+            </w:r>
           </w:p>
         </w:tc>
       </w:tr>
@@ -970,17 +928,7 @@
                 <w:sz w:val="20"/>
                 <w:szCs w:val="20"/>
               </w:rPr>
-              <w:t>Statistics</w:t>
-            </w:r>
-            <w:r>
-              <w:rPr>
-                <w:rFonts w:ascii="Helvetica Neue" w:eastAsia="Helvetica Neue" w:hAnsi="Helvetica Neue" w:cs="Helvetica Neue"/>
-                <w:iCs/>
-                <w:color w:val="000000"/>
-                <w:sz w:val="20"/>
-                <w:szCs w:val="20"/>
-              </w:rPr>
-              <w:t>,</w:t>
+              <w:t>Statistics,</w:t>
             </w:r>
             <w:r>
               <w:rPr>
@@ -1447,25 +1395,14 @@
               </w:rPr>
               <w:t xml:space="preserve">using </w:t>
             </w:r>
-            <w:proofErr w:type="spellStart"/>
-            <w:r>
-              <w:rPr>
-                <w:rFonts w:ascii="Helvetica Neue" w:eastAsia="Helvetica Neue" w:hAnsi="Helvetica Neue" w:cs="Helvetica Neue"/>
-                <w:color w:val="000000"/>
-                <w:sz w:val="20"/>
-                <w:szCs w:val="20"/>
-              </w:rPr>
-              <w:t>OCaml</w:t>
-            </w:r>
-            <w:proofErr w:type="spellEnd"/>
-            <w:r>
-              <w:rPr>
-                <w:rFonts w:ascii="Helvetica Neue" w:eastAsia="Helvetica Neue" w:hAnsi="Helvetica Neue" w:cs="Helvetica Neue"/>
-                <w:color w:val="000000"/>
-                <w:sz w:val="20"/>
-                <w:szCs w:val="20"/>
-              </w:rPr>
-              <w:t xml:space="preserve"> and Racket </w:t>
+            <w:r>
+              <w:rPr>
+                <w:rFonts w:ascii="Helvetica Neue" w:eastAsia="Helvetica Neue" w:hAnsi="Helvetica Neue" w:cs="Helvetica Neue"/>
+                <w:color w:val="000000"/>
+                <w:sz w:val="20"/>
+                <w:szCs w:val="20"/>
+              </w:rPr>
+              <w:t xml:space="preserve">OCaml and Racket </w:t>
             </w:r>
           </w:p>
           <w:p>
@@ -1528,19 +1465,8 @@
                 <w:sz w:val="20"/>
                 <w:szCs w:val="20"/>
               </w:rPr>
-              <w:t xml:space="preserve">, addressing diverse learning </w:t>
-            </w:r>
-            <w:proofErr w:type="gramStart"/>
-            <w:r>
-              <w:rPr>
-                <w:rFonts w:ascii="Helvetica Neue" w:eastAsia="Helvetica Neue" w:hAnsi="Helvetica Neue" w:cs="Helvetica Neue"/>
-                <w:color w:val="000000"/>
-                <w:sz w:val="20"/>
-                <w:szCs w:val="20"/>
-              </w:rPr>
-              <w:t>needs</w:t>
-            </w:r>
-            <w:proofErr w:type="gramEnd"/>
+              <w:t>, addressing diverse learning needs</w:t>
+            </w:r>
           </w:p>
           <w:p>
             <w:pPr>
@@ -1622,7 +1548,6 @@
               </w:rPr>
               <w:t xml:space="preserve"> </w:t>
             </w:r>
-            <w:proofErr w:type="spellStart"/>
             <w:r>
               <w:rPr>
                 <w:rFonts w:ascii="Helvetica Neue" w:eastAsia="Helvetica Neue" w:hAnsi="Helvetica Neue" w:cs="Helvetica Neue"/>
@@ -1632,9 +1557,26 @@
                 <w:sz w:val="20"/>
                 <w:szCs w:val="20"/>
               </w:rPr>
-              <w:t>autograder</w:t>
-            </w:r>
-            <w:proofErr w:type="spellEnd"/>
+              <w:t>autograder scripts</w:t>
+            </w:r>
+            <w:r>
+              <w:rPr>
+                <w:rFonts w:ascii="Helvetica Neue" w:eastAsia="Helvetica Neue" w:hAnsi="Helvetica Neue" w:cs="Helvetica Neue"/>
+                <w:color w:val="000000"/>
+                <w:sz w:val="20"/>
+                <w:szCs w:val="20"/>
+              </w:rPr>
+              <w:t xml:space="preserve"> with</w:t>
+            </w:r>
+            <w:r>
+              <w:rPr>
+                <w:rFonts w:ascii="Helvetica Neue" w:eastAsia="Helvetica Neue" w:hAnsi="Helvetica Neue" w:cs="Helvetica Neue"/>
+                <w:color w:val="000000"/>
+                <w:sz w:val="20"/>
+                <w:szCs w:val="20"/>
+              </w:rPr>
+              <w:t xml:space="preserve"> </w:t>
+            </w:r>
             <w:r>
               <w:rPr>
                 <w:rFonts w:ascii="Helvetica Neue" w:eastAsia="Helvetica Neue" w:hAnsi="Helvetica Neue" w:cs="Helvetica Neue"/>
@@ -1644,25 +1586,7 @@
                 <w:sz w:val="20"/>
                 <w:szCs w:val="20"/>
               </w:rPr>
-              <w:t xml:space="preserve"> scripts</w:t>
-            </w:r>
-            <w:r>
-              <w:rPr>
-                <w:rFonts w:ascii="Helvetica Neue" w:eastAsia="Helvetica Neue" w:hAnsi="Helvetica Neue" w:cs="Helvetica Neue"/>
-                <w:color w:val="000000"/>
-                <w:sz w:val="20"/>
-                <w:szCs w:val="20"/>
-              </w:rPr>
-              <w:t xml:space="preserve"> with</w:t>
-            </w:r>
-            <w:r>
-              <w:rPr>
-                <w:rFonts w:ascii="Helvetica Neue" w:eastAsia="Helvetica Neue" w:hAnsi="Helvetica Neue" w:cs="Helvetica Neue"/>
-                <w:color w:val="000000"/>
-                <w:sz w:val="20"/>
-                <w:szCs w:val="20"/>
-              </w:rPr>
-              <w:t xml:space="preserve"> </w:t>
+              <w:t>700+</w:t>
             </w:r>
             <w:r>
               <w:rPr>
@@ -1673,7 +1597,7 @@
                 <w:sz w:val="20"/>
                 <w:szCs w:val="20"/>
               </w:rPr>
-              <w:t>700+</w:t>
+              <w:t xml:space="preserve"> lines of</w:t>
             </w:r>
             <w:r>
               <w:rPr>
@@ -1684,32 +1608,8 @@
                 <w:sz w:val="20"/>
                 <w:szCs w:val="20"/>
               </w:rPr>
-              <w:t xml:space="preserve"> lines of</w:t>
-            </w:r>
-            <w:r>
-              <w:rPr>
-                <w:rFonts w:ascii="Helvetica Neue" w:eastAsia="Helvetica Neue" w:hAnsi="Helvetica Neue" w:cs="Helvetica Neue"/>
-                <w:b/>
-                <w:bCs/>
-                <w:color w:val="000000"/>
-                <w:sz w:val="20"/>
-                <w:szCs w:val="20"/>
-              </w:rPr>
-              <w:t xml:space="preserve"> comprehensive test </w:t>
-            </w:r>
-            <w:proofErr w:type="gramStart"/>
-            <w:r>
-              <w:rPr>
-                <w:rFonts w:ascii="Helvetica Neue" w:eastAsia="Helvetica Neue" w:hAnsi="Helvetica Neue" w:cs="Helvetica Neue"/>
-                <w:b/>
-                <w:bCs/>
-                <w:color w:val="000000"/>
-                <w:sz w:val="20"/>
-                <w:szCs w:val="20"/>
-              </w:rPr>
-              <w:t>cases</w:t>
-            </w:r>
-            <w:proofErr w:type="gramEnd"/>
+              <w:t xml:space="preserve"> comprehensive test cases</w:t>
+            </w:r>
           </w:p>
           <w:p>
             <w:pPr>
@@ -1846,7 +1746,17 @@
                   <w:sz w:val="20"/>
                   <w:szCs w:val="20"/>
                 </w:rPr>
-                <w:t>Research</w:t>
+                <w:t>Database R</w:t>
+              </w:r>
+              <w:r>
+                <w:rPr>
+                  <w:rStyle w:val="Hyperlink"/>
+                  <w:rFonts w:ascii="Helvetica Neue" w:eastAsia="Helvetica Neue" w:hAnsi="Helvetica Neue" w:cs="Helvetica Neue"/>
+                  <w:b/>
+                  <w:sz w:val="20"/>
+                  <w:szCs w:val="20"/>
+                </w:rPr>
+                <w:t>esearch</w:t>
               </w:r>
               <w:r>
                 <w:rPr>
@@ -2133,21 +2043,8 @@
                 <w:sz w:val="20"/>
                 <w:szCs w:val="20"/>
               </w:rPr>
-              <w:t xml:space="preserve">400+ million data </w:t>
-            </w:r>
-            <w:proofErr w:type="gramStart"/>
-            <w:r>
-              <w:rPr>
-                <w:rFonts w:ascii="Helvetica Neue" w:eastAsia="Helvetica Neue" w:hAnsi="Helvetica Neue" w:cs="Helvetica Neue"/>
-                <w:b/>
-                <w:bCs/>
-                <w:color w:val="000000"/>
-                <w:sz w:val="20"/>
-                <w:szCs w:val="20"/>
-              </w:rPr>
-              <w:t>points</w:t>
-            </w:r>
-            <w:proofErr w:type="gramEnd"/>
+              <w:t>400+ million data points</w:t>
+            </w:r>
           </w:p>
           <w:p>
             <w:pPr>
@@ -2191,19 +2088,8 @@
                 <w:sz w:val="20"/>
                 <w:szCs w:val="20"/>
               </w:rPr>
-              <w:t xml:space="preserve"> by parsing and cleaning raw data to address various complex formatting </w:t>
-            </w:r>
-            <w:proofErr w:type="gramStart"/>
-            <w:r>
-              <w:rPr>
-                <w:rFonts w:ascii="Helvetica Neue" w:eastAsia="Helvetica Neue" w:hAnsi="Helvetica Neue" w:cs="Helvetica Neue"/>
-                <w:color w:val="000000"/>
-                <w:sz w:val="20"/>
-                <w:szCs w:val="20"/>
-              </w:rPr>
-              <w:t>issues</w:t>
-            </w:r>
-            <w:proofErr w:type="gramEnd"/>
+              <w:t xml:space="preserve"> by parsing and cleaning raw data to address various complex formatting issues</w:t>
+            </w:r>
           </w:p>
           <w:p>
             <w:pPr>
@@ -2718,19 +2604,8 @@
                 <w:sz w:val="20"/>
                 <w:szCs w:val="20"/>
               </w:rPr>
-              <w:t xml:space="preserve">input </w:t>
-            </w:r>
-            <w:proofErr w:type="gramStart"/>
-            <w:r>
-              <w:rPr>
-                <w:rFonts w:ascii="Helvetica Neue" w:eastAsia="Helvetica Neue" w:hAnsi="Helvetica Neue" w:cs="Helvetica Neue"/>
-                <w:color w:val="000000"/>
-                <w:sz w:val="20"/>
-                <w:szCs w:val="20"/>
-              </w:rPr>
-              <w:t>mesh</w:t>
-            </w:r>
-            <w:proofErr w:type="gramEnd"/>
+              <w:t>input mesh</w:t>
+            </w:r>
           </w:p>
           <w:p>
             <w:pPr>
@@ -2835,19 +2710,8 @@
                 <w:sz w:val="20"/>
                 <w:szCs w:val="20"/>
               </w:rPr>
-              <w:t xml:space="preserve">benefiting novice </w:t>
-            </w:r>
-            <w:proofErr w:type="gramStart"/>
-            <w:r>
-              <w:rPr>
-                <w:rFonts w:ascii="Helvetica Neue" w:eastAsia="Helvetica Neue" w:hAnsi="Helvetica Neue" w:cs="Helvetica Neue"/>
-                <w:color w:val="000000"/>
-                <w:sz w:val="20"/>
-                <w:szCs w:val="20"/>
-              </w:rPr>
-              <w:t>users</w:t>
-            </w:r>
-            <w:proofErr w:type="gramEnd"/>
+              <w:t>benefiting novice users</w:t>
+            </w:r>
           </w:p>
           <w:p>
             <w:pPr>
@@ -2878,19 +2742,8 @@
                 <w:sz w:val="20"/>
                 <w:szCs w:val="20"/>
               </w:rPr>
-              <w:t xml:space="preserve">Implemented advanced functionality to crop user-selected mesh data, optimizing for reduced mesh </w:t>
-            </w:r>
-            <w:proofErr w:type="gramStart"/>
-            <w:r>
-              <w:rPr>
-                <w:rFonts w:ascii="Helvetica Neue" w:eastAsia="Helvetica Neue" w:hAnsi="Helvetica Neue" w:cs="Helvetica Neue"/>
-                <w:color w:val="000000"/>
-                <w:sz w:val="20"/>
-                <w:szCs w:val="20"/>
-              </w:rPr>
-              <w:t>generation</w:t>
-            </w:r>
-            <w:proofErr w:type="gramEnd"/>
+              <w:t>Implemented advanced functionality to crop user-selected mesh data, optimizing for reduced mesh generation</w:t>
+            </w:r>
           </w:p>
           <w:p>
             <w:pPr>
@@ -2983,7 +2836,6 @@
               </w:rPr>
               <w:t xml:space="preserve">on </w:t>
             </w:r>
-            <w:proofErr w:type="spellStart"/>
             <w:r>
               <w:rPr>
                 <w:rFonts w:ascii="Helvetica Neue" w:eastAsia="Helvetica Neue" w:hAnsi="Helvetica Neue" w:cs="Helvetica Neue"/>
@@ -2995,7 +2847,6 @@
               </w:rPr>
               <w:t>PyTorch</w:t>
             </w:r>
-            <w:proofErr w:type="spellEnd"/>
             <w:r>
               <w:rPr>
                 <w:rFonts w:ascii="Helvetica Neue" w:eastAsia="Helvetica Neue" w:hAnsi="Helvetica Neue" w:cs="Helvetica Neue"/>
@@ -3031,7 +2882,6 @@
                 <w:lang w:val="en-US"/>
               </w:rPr>
             </w:pPr>
-            <w:proofErr w:type="spellStart"/>
             <w:r>
               <w:rPr>
                 <w:rFonts w:ascii="Helvetica Neue" w:eastAsia="Helvetica Neue" w:hAnsi="Helvetica Neue" w:cs="Helvetica Neue"/>
@@ -3042,20 +2892,7 @@
                 <w:szCs w:val="20"/>
                 <w:u w:val="single"/>
               </w:rPr>
-              <w:t>CaCL</w:t>
-            </w:r>
-            <w:proofErr w:type="spellEnd"/>
-            <w:r>
-              <w:rPr>
-                <w:rFonts w:ascii="Helvetica Neue" w:eastAsia="Helvetica Neue" w:hAnsi="Helvetica Neue" w:cs="Helvetica Neue"/>
-                <w:b/>
-                <w:bCs/>
-                <w:color w:val="000000"/>
-                <w:sz w:val="20"/>
-                <w:szCs w:val="20"/>
-                <w:u w:val="single"/>
-              </w:rPr>
-              <w:t xml:space="preserve"> (Change and Chance Language) Interpreter &amp; Compiler Project</w:t>
+              <w:t>CaCL (Change and Chance Language) Interpreter &amp; Compiler Project</w:t>
             </w:r>
             <w:r>
               <w:rPr>
@@ -3217,19 +3054,8 @@
                 <w:sz w:val="20"/>
                 <w:szCs w:val="20"/>
               </w:rPr>
-              <w:t xml:space="preserve">e </w:t>
-            </w:r>
-            <w:proofErr w:type="gramStart"/>
-            <w:r>
-              <w:rPr>
-                <w:rFonts w:ascii="Helvetica Neue" w:eastAsia="Helvetica Neue" w:hAnsi="Helvetica Neue" w:cs="Helvetica Neue"/>
-                <w:color w:val="000000"/>
-                <w:sz w:val="20"/>
-                <w:szCs w:val="20"/>
-              </w:rPr>
-              <w:t>support</w:t>
-            </w:r>
-            <w:proofErr w:type="gramEnd"/>
+              <w:t>e support</w:t>
+            </w:r>
           </w:p>
           <w:p>
             <w:pPr>
@@ -3421,21 +3247,8 @@
                 <w:sz w:val="20"/>
                 <w:szCs w:val="20"/>
               </w:rPr>
-              <w:t xml:space="preserve"> compilation </w:t>
-            </w:r>
-            <w:proofErr w:type="gramStart"/>
-            <w:r>
-              <w:rPr>
-                <w:rFonts w:ascii="Helvetica Neue" w:eastAsia="Helvetica Neue" w:hAnsi="Helvetica Neue" w:cs="Helvetica Neue"/>
-                <w:b/>
-                <w:bCs/>
-                <w:color w:val="000000"/>
-                <w:sz w:val="20"/>
-                <w:szCs w:val="20"/>
-              </w:rPr>
-              <w:t>speed</w:t>
-            </w:r>
-            <w:proofErr w:type="gramEnd"/>
+              <w:t xml:space="preserve"> compilation speed</w:t>
+            </w:r>
           </w:p>
           <w:p>
             <w:pPr>
@@ -3707,7 +3520,6 @@
               </w:rPr>
               <w:t xml:space="preserve">JUnit </w:t>
             </w:r>
-            <w:proofErr w:type="gramStart"/>
             <w:r>
               <w:rPr>
                 <w:rFonts w:ascii="Helvetica Neue" w:eastAsia="Helvetica Neue" w:hAnsi="Helvetica Neue" w:cs="Helvetica Neue"/>
@@ -3719,7 +3531,6 @@
               </w:rPr>
               <w:t>tests</w:t>
             </w:r>
-            <w:proofErr w:type="gramEnd"/>
           </w:p>
           <w:p>
             <w:pPr>
@@ -3812,7 +3623,6 @@
               </w:rPr>
               <w:t xml:space="preserve"> to create a user-friendly </w:t>
             </w:r>
-            <w:proofErr w:type="gramStart"/>
             <w:r>
               <w:rPr>
                 <w:rFonts w:ascii="Helvetica Neue" w:eastAsia="Helvetica Neue" w:hAnsi="Helvetica Neue" w:cs="Helvetica Neue"/>
@@ -3824,7 +3634,6 @@
               </w:rPr>
               <w:t>GUI</w:t>
             </w:r>
-            <w:proofErr w:type="gramEnd"/>
           </w:p>
           <w:p>
             <w:pPr>
@@ -3915,19 +3724,8 @@
                 <w:sz w:val="20"/>
                 <w:szCs w:val="20"/>
               </w:rPr>
-              <w:t xml:space="preserve"> </w:t>
-            </w:r>
-            <w:proofErr w:type="gramStart"/>
-            <w:r>
-              <w:rPr>
-                <w:rFonts w:ascii="Helvetica Neue" w:eastAsia="Helvetica Neue" w:hAnsi="Helvetica Neue" w:cs="Helvetica Neue"/>
-                <w:color w:val="000000"/>
-                <w:sz w:val="20"/>
-                <w:szCs w:val="20"/>
-              </w:rPr>
-              <w:t>buildings</w:t>
-            </w:r>
-            <w:proofErr w:type="gramEnd"/>
+              <w:t xml:space="preserve"> buildings</w:t>
+            </w:r>
           </w:p>
           <w:p>
             <w:pPr>
@@ -4041,31 +3839,7 @@
                   <w:sz w:val="20"/>
                   <w:szCs w:val="20"/>
                 </w:rPr>
-                <w:t xml:space="preserve">“Buddies” App at </w:t>
-              </w:r>
-              <w:proofErr w:type="spellStart"/>
-              <w:r>
-                <w:rPr>
-                  <w:rStyle w:val="Hyperlink"/>
-                  <w:rFonts w:ascii="Helvetica Neue" w:eastAsia="Helvetica Neue" w:hAnsi="Helvetica Neue" w:cs="Helvetica Neue"/>
-                  <w:b/>
-                  <w:bCs/>
-                  <w:sz w:val="20"/>
-                  <w:szCs w:val="20"/>
-                </w:rPr>
-                <w:t>DubHacks</w:t>
-              </w:r>
-              <w:proofErr w:type="spellEnd"/>
-              <w:r>
-                <w:rPr>
-                  <w:rStyle w:val="Hyperlink"/>
-                  <w:rFonts w:ascii="Helvetica Neue" w:eastAsia="Helvetica Neue" w:hAnsi="Helvetica Neue" w:cs="Helvetica Neue"/>
-                  <w:b/>
-                  <w:bCs/>
-                  <w:sz w:val="20"/>
-                  <w:szCs w:val="20"/>
-                </w:rPr>
-                <w:t xml:space="preserve"> ’22 Hackathon</w:t>
+                <w:t>“Buddies” App at DubHacks ’22 Hackathon</w:t>
               </w:r>
             </w:hyperlink>
             <w:r>
@@ -4251,21 +4025,8 @@
                 <w:sz w:val="20"/>
                 <w:szCs w:val="20"/>
               </w:rPr>
-              <w:t xml:space="preserve">Flutter </w:t>
-            </w:r>
-            <w:proofErr w:type="gramStart"/>
-            <w:r>
-              <w:rPr>
-                <w:rFonts w:ascii="Helvetica Neue" w:eastAsia="Helvetica Neue" w:hAnsi="Helvetica Neue" w:cs="Helvetica Neue"/>
-                <w:b/>
-                <w:bCs/>
-                <w:color w:val="000000"/>
-                <w:sz w:val="20"/>
-                <w:szCs w:val="20"/>
-              </w:rPr>
-              <w:t>framework</w:t>
-            </w:r>
-            <w:proofErr w:type="gramEnd"/>
+              <w:t>Flutter framework</w:t>
+            </w:r>
           </w:p>
           <w:p>
             <w:pPr>
@@ -4354,7 +4115,6 @@
               </w:rPr>
               <w:t xml:space="preserve"> using </w:t>
             </w:r>
-            <w:proofErr w:type="gramStart"/>
             <w:r>
               <w:rPr>
                 <w:rFonts w:ascii="Helvetica Neue" w:eastAsia="Helvetica Neue" w:hAnsi="Helvetica Neue" w:cs="Helvetica Neue"/>
@@ -4366,7 +4126,6 @@
               </w:rPr>
               <w:t>Figma</w:t>
             </w:r>
-            <w:proofErr w:type="gramEnd"/>
             <w:r>
               <w:rPr>
                 <w:rFonts w:ascii="Helvetica Neue" w:eastAsia="Helvetica Neue" w:hAnsi="Helvetica Neue" w:cs="Helvetica Neue"/>
@@ -4683,21 +4442,8 @@
                 <w:sz w:val="20"/>
                 <w:szCs w:val="20"/>
               </w:rPr>
-              <w:t xml:space="preserve">500+ leading scholars in the database </w:t>
-            </w:r>
-            <w:proofErr w:type="gramStart"/>
-            <w:r>
-              <w:rPr>
-                <w:rFonts w:ascii="Helvetica Neue" w:eastAsia="Helvetica Neue" w:hAnsi="Helvetica Neue" w:cs="Helvetica Neue"/>
-                <w:b/>
-                <w:bCs/>
-                <w:color w:val="000000"/>
-                <w:sz w:val="20"/>
-                <w:szCs w:val="20"/>
-              </w:rPr>
-              <w:t>field</w:t>
-            </w:r>
-            <w:proofErr w:type="gramEnd"/>
+              <w:t>500+ leading scholars in the database field</w:t>
+            </w:r>
           </w:p>
           <w:p>
             <w:pPr>
@@ -4818,27 +4564,7 @@
                 <w:sz w:val="20"/>
                 <w:szCs w:val="20"/>
               </w:rPr>
-              <w:t xml:space="preserve"> conference </w:t>
-            </w:r>
-            <w:proofErr w:type="gramStart"/>
-            <w:r>
-              <w:rPr>
-                <w:rFonts w:ascii="Helvetica Neue" w:eastAsia="Helvetica Neue" w:hAnsi="Helvetica Neue" w:cs="Helvetica Neue"/>
-                <w:color w:val="000000"/>
-                <w:sz w:val="20"/>
-                <w:szCs w:val="20"/>
-              </w:rPr>
-              <w:t>proceedings</w:t>
-            </w:r>
-            <w:proofErr w:type="gramEnd"/>
-            <w:r>
-              <w:rPr>
-                <w:rFonts w:ascii="Helvetica Neue" w:eastAsia="Helvetica Neue" w:hAnsi="Helvetica Neue" w:cs="Helvetica Neue"/>
-                <w:color w:val="000000"/>
-                <w:sz w:val="20"/>
-                <w:szCs w:val="20"/>
-              </w:rPr>
-              <w:t xml:space="preserve">  </w:t>
+              <w:t xml:space="preserve"> conference proceedings  </w:t>
             </w:r>
           </w:p>
           <w:p>

</xml_diff>

<commit_message>
update transcript; update after Alan's advice and two resume workshops; switched to latex version
</commit_message>
<xml_diff>
--- a/Resume/Resume_Stanley_Yang.docx
+++ b/Resume/Resume_Stanley_Yang.docx
@@ -1,6 +1,6 @@
 
 <file path=word/document.xml><?xml version="1.0" encoding="utf-8"?>
-<w:document xmlns:wpc="http://schemas.microsoft.com/office/word/2010/wordprocessingCanvas" xmlns:cx="http://schemas.microsoft.com/office/drawing/2014/chartex" xmlns:cx1="http://schemas.microsoft.com/office/drawing/2015/9/8/chartex" xmlns:cx2="http://schemas.microsoft.com/office/drawing/2015/10/21/chartex" xmlns:cx3="http://schemas.microsoft.com/office/drawing/2016/5/9/chartex" xmlns:cx4="http://schemas.microsoft.com/office/drawing/2016/5/10/chartex" xmlns:cx5="http://schemas.microsoft.com/office/drawing/2016/5/11/chartex" xmlns:cx6="http://schemas.microsoft.com/office/drawing/2016/5/12/chartex" xmlns:cx7="http://schemas.microsoft.com/office/drawing/2016/5/13/chartex" xmlns:cx8="http://schemas.microsoft.com/office/drawing/2016/5/14/chartex" xmlns:mc="http://schemas.openxmlformats.org/markup-compatibility/2006" xmlns:aink="http://schemas.microsoft.com/office/drawing/2016/ink" xmlns:am3d="http://schemas.microsoft.com/office/drawing/2017/model3d" xmlns:o="urn:schemas-microsoft-com:office:office" xmlns:oel="http://schemas.microsoft.com/office/2019/extlst" xmlns:r="http://schemas.openxmlformats.org/officeDocument/2006/relationships" xmlns:m="http://schemas.openxmlformats.org/officeDocument/2006/math" xmlns:v="urn:schemas-microsoft-com:vml" xmlns:wp14="http://schemas.microsoft.com/office/word/2010/wordprocessingDrawing" xmlns:wp="http://schemas.openxmlformats.org/drawingml/2006/wordprocessingDrawing" xmlns:w10="urn:schemas-microsoft-com:office:word" xmlns:w="http://schemas.openxmlformats.org/wordprocessingml/2006/main" xmlns:w14="http://schemas.microsoft.com/office/word/2010/wordml" xmlns:w15="http://schemas.microsoft.com/office/word/2012/wordml" xmlns:w16cex="http://schemas.microsoft.com/office/word/2018/wordml/cex" xmlns:w16cid="http://schemas.microsoft.com/office/word/2016/wordml/cid" xmlns:w16="http://schemas.microsoft.com/office/word/2018/wordml" xmlns:w16sdtdh="http://schemas.microsoft.com/office/word/2020/wordml/sdtdatahash" xmlns:w16se="http://schemas.microsoft.com/office/word/2015/wordml/symex" xmlns:wpg="http://schemas.microsoft.com/office/word/2010/wordprocessingGroup" xmlns:wpi="http://schemas.microsoft.com/office/word/2010/wordprocessingInk" xmlns:wne="http://schemas.microsoft.com/office/word/2006/wordml" xmlns:wps="http://schemas.microsoft.com/office/word/2010/wordprocessingShape" mc:Ignorable="w14 w15 w16se w16cid w16 w16cex w16sdtdh wp14">
+<w:document xmlns:wpc="http://schemas.microsoft.com/office/word/2010/wordprocessingCanvas" xmlns:cx="http://schemas.microsoft.com/office/drawing/2014/chartex" xmlns:cx1="http://schemas.microsoft.com/office/drawing/2015/9/8/chartex" xmlns:cx2="http://schemas.microsoft.com/office/drawing/2015/10/21/chartex" xmlns:cx3="http://schemas.microsoft.com/office/drawing/2016/5/9/chartex" xmlns:cx4="http://schemas.microsoft.com/office/drawing/2016/5/10/chartex" xmlns:cx5="http://schemas.microsoft.com/office/drawing/2016/5/11/chartex" xmlns:cx6="http://schemas.microsoft.com/office/drawing/2016/5/12/chartex" xmlns:cx7="http://schemas.microsoft.com/office/drawing/2016/5/13/chartex" xmlns:cx8="http://schemas.microsoft.com/office/drawing/2016/5/14/chartex" xmlns:mc="http://schemas.openxmlformats.org/markup-compatibility/2006" xmlns:aink="http://schemas.microsoft.com/office/drawing/2016/ink" xmlns:am3d="http://schemas.microsoft.com/office/drawing/2017/model3d" xmlns:o="urn:schemas-microsoft-com:office:office" xmlns:oel="http://schemas.microsoft.com/office/2019/extlst" xmlns:r="http://schemas.openxmlformats.org/officeDocument/2006/relationships" xmlns:m="http://schemas.openxmlformats.org/officeDocument/2006/math" xmlns:v="urn:schemas-microsoft-com:vml" xmlns:wp14="http://schemas.microsoft.com/office/word/2010/wordprocessingDrawing" xmlns:wp="http://schemas.openxmlformats.org/drawingml/2006/wordprocessingDrawing" xmlns:w10="urn:schemas-microsoft-com:office:word" xmlns:w="http://schemas.openxmlformats.org/wordprocessingml/2006/main" xmlns:w14="http://schemas.microsoft.com/office/word/2010/wordml" xmlns:w15="http://schemas.microsoft.com/office/word/2012/wordml" xmlns:w16cex="http://schemas.microsoft.com/office/word/2018/wordml/cex" xmlns:w16cid="http://schemas.microsoft.com/office/word/2016/wordml/cid" xmlns:w16="http://schemas.microsoft.com/office/word/2018/wordml" xmlns:w16du="http://schemas.microsoft.com/office/word/2023/wordml/word16du" xmlns:w16sdtdh="http://schemas.microsoft.com/office/word/2020/wordml/sdtdatahash" xmlns:w16se="http://schemas.microsoft.com/office/word/2015/wordml/symex" xmlns:wpg="http://schemas.microsoft.com/office/word/2010/wordprocessingGroup" xmlns:wpi="http://schemas.microsoft.com/office/word/2010/wordprocessingInk" xmlns:wne="http://schemas.microsoft.com/office/word/2006/wordml" xmlns:wps="http://schemas.microsoft.com/office/word/2010/wordprocessingShape" mc:Ignorable="w14 w15 w16se w16cid w16 w16cex w16sdtdh w16du wp14">
   <w:body>
     <w:p>
       <w:pPr>
@@ -193,7 +193,7 @@
               </wp:anchor>
             </w:drawing>
           </mc:Choice>
-          <mc:Fallback xmlns:w16du="http://schemas.microsoft.com/office/word/2023/wordml/word16du">
+          <mc:Fallback>
             <w:pict>
               <v:shapetype w14:anchorId="6C0BBB34" id="_x0000_t32" coordsize="21600,21600" o:spt="32" o:oned="t" path="m,l21600,21600e" filled="f">
                 <v:path arrowok="t" fillok="f" o:connecttype="none"/>
@@ -278,7 +278,7 @@
               </wp:anchor>
             </w:drawing>
           </mc:Choice>
-          <mc:Fallback xmlns:w16du="http://schemas.microsoft.com/office/word/2023/wordml/word16du">
+          <mc:Fallback>
             <w:pict>
               <v:shape w14:anchorId="4973DEA0" id="Straight Arrow Connector 368956988" o:spid="_x0000_s1026" type="#_x0000_t32" style="position:absolute;margin-left:-4.5pt;margin-top:48.6pt;width:547.2pt;height:1pt;z-index:251667456;visibility:visible;mso-wrap-style:square;mso-width-percent:0;mso-height-percent:0;mso-wrap-distance-left:9pt;mso-wrap-distance-top:0;mso-wrap-distance-right:9pt;mso-wrap-distance-bottom:0;mso-position-horizontal:absolute;mso-position-horizontal-relative:text;mso-position-vertical:absolute;mso-position-vertical-relative:text;mso-width-percent:0;mso-height-percent:0;mso-width-relative:margin;mso-height-relative:margin" o:gfxdata="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" strokecolor="black [3200]">
                 <v:stroke startarrowwidth="narrow" startarrowlength="short" endarrowwidth="narrow" endarrowlength="short"/>
@@ -435,7 +435,27 @@
                 <w:sz w:val="20"/>
                 <w:szCs w:val="20"/>
               </w:rPr>
-              <w:t xml:space="preserve"> OCaml, </w:t>
+              <w:t xml:space="preserve"> </w:t>
+            </w:r>
+            <w:proofErr w:type="spellStart"/>
+            <w:r>
+              <w:rPr>
+                <w:rFonts w:ascii="Helvetica Neue" w:eastAsia="Helvetica Neue" w:hAnsi="Helvetica Neue" w:cs="Helvetica Neue"/>
+                <w:color w:val="000000"/>
+                <w:sz w:val="20"/>
+                <w:szCs w:val="20"/>
+              </w:rPr>
+              <w:t>OCaml</w:t>
+            </w:r>
+            <w:proofErr w:type="spellEnd"/>
+            <w:r>
+              <w:rPr>
+                <w:rFonts w:ascii="Helvetica Neue" w:eastAsia="Helvetica Neue" w:hAnsi="Helvetica Neue" w:cs="Helvetica Neue"/>
+                <w:color w:val="000000"/>
+                <w:sz w:val="20"/>
+                <w:szCs w:val="20"/>
+              </w:rPr>
+              <w:t xml:space="preserve">, </w:t>
             </w:r>
             <w:r>
               <w:rPr>
@@ -524,14 +544,25 @@
               </w:rPr>
               <w:t xml:space="preserve"> </w:t>
             </w:r>
-            <w:r>
-              <w:rPr>
-                <w:rFonts w:ascii="Helvetica Neue" w:eastAsia="Helvetica Neue" w:hAnsi="Helvetica Neue" w:cs="Helvetica Neue"/>
-                <w:color w:val="000000"/>
-                <w:sz w:val="20"/>
-                <w:szCs w:val="20"/>
-              </w:rPr>
-              <w:t xml:space="preserve">PyTorch, </w:t>
+            <w:proofErr w:type="spellStart"/>
+            <w:r>
+              <w:rPr>
+                <w:rFonts w:ascii="Helvetica Neue" w:eastAsia="Helvetica Neue" w:hAnsi="Helvetica Neue" w:cs="Helvetica Neue"/>
+                <w:color w:val="000000"/>
+                <w:sz w:val="20"/>
+                <w:szCs w:val="20"/>
+              </w:rPr>
+              <w:t>PyTorch</w:t>
+            </w:r>
+            <w:proofErr w:type="spellEnd"/>
+            <w:r>
+              <w:rPr>
+                <w:rFonts w:ascii="Helvetica Neue" w:eastAsia="Helvetica Neue" w:hAnsi="Helvetica Neue" w:cs="Helvetica Neue"/>
+                <w:color w:val="000000"/>
+                <w:sz w:val="20"/>
+                <w:szCs w:val="20"/>
+              </w:rPr>
+              <w:t xml:space="preserve">, </w:t>
             </w:r>
             <w:r>
               <w:rPr>
@@ -666,8 +697,19 @@
                 <w:sz w:val="20"/>
                 <w:szCs w:val="20"/>
               </w:rPr>
-              <w:t>, DuckDB</w:t>
-            </w:r>
+              <w:t xml:space="preserve">, </w:t>
+            </w:r>
+            <w:proofErr w:type="spellStart"/>
+            <w:r>
+              <w:rPr>
+                <w:rFonts w:ascii="Helvetica Neue" w:eastAsia="Helvetica Neue" w:hAnsi="Helvetica Neue" w:cs="Helvetica Neue"/>
+                <w:color w:val="000000"/>
+                <w:sz w:val="20"/>
+                <w:szCs w:val="20"/>
+              </w:rPr>
+              <w:t>DuckDB</w:t>
+            </w:r>
+            <w:proofErr w:type="spellEnd"/>
           </w:p>
         </w:tc>
       </w:tr>
@@ -1125,7 +1167,7 @@
               </wp:anchor>
             </w:drawing>
           </mc:Choice>
-          <mc:Fallback xmlns:w16du="http://schemas.microsoft.com/office/word/2023/wordml/word16du">
+          <mc:Fallback>
             <w:pict>
               <v:shape w14:anchorId="72452DDC" id="Straight Arrow Connector 1766242663" o:spid="_x0000_s1026" type="#_x0000_t32" style="position:absolute;margin-left:-4.55pt;margin-top:3.85pt;width:547.2pt;height:1pt;z-index:251669504;visibility:visible;mso-wrap-style:square;mso-wrap-distance-left:9pt;mso-wrap-distance-top:0;mso-wrap-distance-right:9pt;mso-wrap-distance-bottom:0;mso-position-horizontal:absolute;mso-position-horizontal-relative:text;mso-position-vertical:absolute;mso-position-vertical-relative:text" o:gfxdata="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" strokecolor="black [3200]">
                 <v:stroke startarrowwidth="narrow" startarrowlength="short" endarrowwidth="narrow" endarrowlength="short"/>
@@ -1626,6 +1668,7 @@
               </w:rPr>
               <w:t xml:space="preserve">backend </w:t>
             </w:r>
+            <w:proofErr w:type="spellStart"/>
             <w:r>
               <w:rPr>
                 <w:rFonts w:ascii="Helvetica Neue" w:eastAsia="Helvetica Neue" w:hAnsi="Helvetica Neue" w:cs="Helvetica Neue"/>
@@ -1635,7 +1678,19 @@
                 <w:sz w:val="20"/>
                 <w:szCs w:val="20"/>
               </w:rPr>
-              <w:t xml:space="preserve">PyTorch </w:t>
+              <w:t>PyTorch</w:t>
+            </w:r>
+            <w:proofErr w:type="spellEnd"/>
+            <w:r>
+              <w:rPr>
+                <w:rFonts w:ascii="Helvetica Neue" w:eastAsia="Helvetica Neue" w:hAnsi="Helvetica Neue" w:cs="Helvetica Neue"/>
+                <w:b/>
+                <w:bCs/>
+                <w:color w:val="000000"/>
+                <w:sz w:val="20"/>
+                <w:szCs w:val="20"/>
+              </w:rPr>
+              <w:t xml:space="preserve"> </w:t>
             </w:r>
             <w:r>
               <w:rPr>
@@ -2219,14 +2274,25 @@
               </w:rPr>
               <w:t xml:space="preserve">using </w:t>
             </w:r>
-            <w:r>
-              <w:rPr>
-                <w:rFonts w:ascii="Helvetica Neue" w:eastAsia="Helvetica Neue" w:hAnsi="Helvetica Neue" w:cs="Helvetica Neue"/>
-                <w:color w:val="000000"/>
-                <w:sz w:val="20"/>
-                <w:szCs w:val="20"/>
-              </w:rPr>
-              <w:t xml:space="preserve">OCaml and Racket </w:t>
+            <w:proofErr w:type="spellStart"/>
+            <w:r>
+              <w:rPr>
+                <w:rFonts w:ascii="Helvetica Neue" w:eastAsia="Helvetica Neue" w:hAnsi="Helvetica Neue" w:cs="Helvetica Neue"/>
+                <w:color w:val="000000"/>
+                <w:sz w:val="20"/>
+                <w:szCs w:val="20"/>
+              </w:rPr>
+              <w:t>OCaml</w:t>
+            </w:r>
+            <w:proofErr w:type="spellEnd"/>
+            <w:r>
+              <w:rPr>
+                <w:rFonts w:ascii="Helvetica Neue" w:eastAsia="Helvetica Neue" w:hAnsi="Helvetica Neue" w:cs="Helvetica Neue"/>
+                <w:color w:val="000000"/>
+                <w:sz w:val="20"/>
+                <w:szCs w:val="20"/>
+              </w:rPr>
+              <w:t xml:space="preserve"> and Racket </w:t>
             </w:r>
           </w:p>
           <w:p>
@@ -2323,6 +2389,7 @@
               </w:rPr>
               <w:t xml:space="preserve">Developed </w:t>
             </w:r>
+            <w:proofErr w:type="spellStart"/>
             <w:r>
               <w:rPr>
                 <w:rFonts w:ascii="Helvetica Neue" w:eastAsia="Helvetica Neue" w:hAnsi="Helvetica Neue" w:cs="Helvetica Neue"/>
@@ -2332,7 +2399,19 @@
                 <w:sz w:val="20"/>
                 <w:szCs w:val="20"/>
               </w:rPr>
-              <w:t>autograder scripts</w:t>
+              <w:t>autograder</w:t>
+            </w:r>
+            <w:proofErr w:type="spellEnd"/>
+            <w:r>
+              <w:rPr>
+                <w:rFonts w:ascii="Helvetica Neue" w:eastAsia="Helvetica Neue" w:hAnsi="Helvetica Neue" w:cs="Helvetica Neue"/>
+                <w:b/>
+                <w:bCs/>
+                <w:color w:val="000000"/>
+                <w:sz w:val="20"/>
+                <w:szCs w:val="20"/>
+              </w:rPr>
+              <w:t xml:space="preserve"> scripts</w:t>
             </w:r>
             <w:r>
               <w:rPr>
@@ -2960,7 +3039,7 @@
               </wp:anchor>
             </w:drawing>
           </mc:Choice>
-          <mc:Fallback xmlns:w16du="http://schemas.microsoft.com/office/word/2023/wordml/word16du">
+          <mc:Fallback>
             <w:pict>
               <v:shape w14:anchorId="7F523EB2" id="Straight Arrow Connector 1759039015" o:spid="_x0000_s1026" type="#_x0000_t32" style="position:absolute;margin-left:0;margin-top:3.35pt;width:547.2pt;height:1pt;z-index:251677696;visibility:visible;mso-wrap-style:square;mso-wrap-distance-left:9pt;mso-wrap-distance-top:0;mso-wrap-distance-right:9pt;mso-wrap-distance-bottom:0;mso-position-horizontal:absolute;mso-position-horizontal-relative:text;mso-position-vertical:absolute;mso-position-vertical-relative:text" o:gfxdata="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" strokecolor="black [3200]">
                 <v:stroke startarrowwidth="narrow" startarrowlength="short" endarrowwidth="narrow" endarrowlength="short"/>
@@ -3599,6 +3678,7 @@
               </w:rPr>
               <w:t xml:space="preserve"> </w:t>
             </w:r>
+            <w:proofErr w:type="spellStart"/>
             <w:r>
               <w:rPr>
                 <w:rFonts w:ascii="Helvetica Neue" w:eastAsia="Helvetica Neue" w:hAnsi="Helvetica Neue" w:cs="Helvetica Neue"/>
@@ -3610,6 +3690,7 @@
               </w:rPr>
               <w:t>PyTorch</w:t>
             </w:r>
+            <w:proofErr w:type="spellEnd"/>
             <w:r>
               <w:rPr>
                 <w:rFonts w:ascii="Helvetica Neue" w:eastAsia="Helvetica Neue" w:hAnsi="Helvetica Neue" w:cs="Helvetica Neue"/>
@@ -3643,19 +3724,28 @@
                 <w:lang w:val="en-US"/>
               </w:rPr>
             </w:pPr>
-            <w:hyperlink r:id="rId14" w:history="1">
-              <w:r>
-                <w:rPr>
-                  <w:rStyle w:val="Hyperlink"/>
-                  <w:rFonts w:ascii="Helvetica Neue" w:eastAsia="Helvetica Neue" w:hAnsi="Helvetica Neue" w:cs="Helvetica Neue"/>
-                  <w:b/>
-                  <w:bCs/>
-                  <w:sz w:val="20"/>
-                  <w:szCs w:val="20"/>
-                </w:rPr>
-                <w:t>CaCL (Change and Chance Language) Interpreter &amp; Compiler Project</w:t>
-              </w:r>
-            </w:hyperlink>
+            <w:proofErr w:type="spellStart"/>
+            <w:r>
+              <w:rPr>
+                <w:rFonts w:ascii="Helvetica Neue" w:eastAsia="Helvetica Neue" w:hAnsi="Helvetica Neue" w:cs="Helvetica Neue"/>
+                <w:b/>
+                <w:bCs/>
+                <w:sz w:val="20"/>
+                <w:szCs w:val="20"/>
+              </w:rPr>
+              <w:t>CaCL</w:t>
+            </w:r>
+            <w:proofErr w:type="spellEnd"/>
+            <w:r>
+              <w:rPr>
+                <w:rFonts w:ascii="Helvetica Neue" w:eastAsia="Helvetica Neue" w:hAnsi="Helvetica Neue" w:cs="Helvetica Neue"/>
+                <w:b/>
+                <w:bCs/>
+                <w:sz w:val="20"/>
+                <w:szCs w:val="20"/>
+              </w:rPr>
+              <w:t xml:space="preserve"> (Change and Chance Language) Interpreter &amp; Compiler Project</w:t>
+            </w:r>
             <w:r>
               <w:rPr>
                 <w:rFonts w:ascii="Helvetica Neue" w:eastAsia="Helvetica Neue" w:hAnsi="Helvetica Neue" w:cs="Helvetica Neue"/>
@@ -4165,18 +4255,15 @@
                 <w:szCs w:val="20"/>
               </w:rPr>
             </w:pPr>
-            <w:hyperlink r:id="rId15" w:history="1">
-              <w:r>
-                <w:rPr>
-                  <w:rStyle w:val="Hyperlink"/>
-                  <w:rFonts w:ascii="Helvetica Neue" w:eastAsia="Helvetica Neue" w:hAnsi="Helvetica Neue" w:cs="Helvetica Neue"/>
-                  <w:b/>
-                  <w:sz w:val="20"/>
-                  <w:szCs w:val="20"/>
-                </w:rPr>
-                <w:t>Campus Path Finder</w:t>
-              </w:r>
-            </w:hyperlink>
+            <w:r>
+              <w:rPr>
+                <w:rFonts w:ascii="Helvetica Neue" w:eastAsia="Helvetica Neue" w:hAnsi="Helvetica Neue" w:cs="Helvetica Neue"/>
+                <w:b/>
+                <w:sz w:val="20"/>
+                <w:szCs w:val="20"/>
+              </w:rPr>
+              <w:t>Campus Path Finder</w:t>
+            </w:r>
             <w:r>
               <w:rPr>
                 <w:rFonts w:ascii="Helvetica Neue" w:eastAsia="Helvetica Neue" w:hAnsi="Helvetica Neue" w:cs="Helvetica Neue"/>
@@ -4453,7 +4540,7 @@
                     </wp:anchor>
                   </w:drawing>
                 </mc:Choice>
-                <mc:Fallback xmlns:w16du="http://schemas.microsoft.com/office/word/2023/wordml/word16du">
+                <mc:Fallback>
                   <w:pict>
                     <v:shape w14:anchorId="3864C1A3" id="Straight Arrow Connector 1465132192" o:spid="_x0000_s1026" type="#_x0000_t32" style="position:absolute;margin-left:-5.4pt;margin-top:20.05pt;width:547.2pt;height:1pt;z-index:251673600;visibility:visible;mso-wrap-style:square;mso-wrap-distance-left:9pt;mso-wrap-distance-top:0;mso-wrap-distance-right:9pt;mso-wrap-distance-bottom:0;mso-position-horizontal:absolute;mso-position-horizontal-relative:text;mso-position-vertical:absolute;mso-position-vertical-relative:text" o:gfxdata="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" strokecolor="black [3200]">
                       <v:stroke startarrowwidth="narrow" startarrowlength="short" endarrowwidth="narrow" endarrowlength="short"/>
@@ -4877,12 +4964,12 @@
       </w:pPr>
     </w:p>
     <w:sectPr>
-      <w:headerReference w:type="even" r:id="rId16"/>
-      <w:headerReference w:type="default" r:id="rId17"/>
-      <w:footerReference w:type="even" r:id="rId18"/>
-      <w:footerReference w:type="default" r:id="rId19"/>
-      <w:headerReference w:type="first" r:id="rId20"/>
-      <w:footerReference w:type="first" r:id="rId21"/>
+      <w:headerReference w:type="even" r:id="rId14"/>
+      <w:headerReference w:type="default" r:id="rId15"/>
+      <w:footerReference w:type="even" r:id="rId16"/>
+      <w:footerReference w:type="default" r:id="rId17"/>
+      <w:headerReference w:type="first" r:id="rId18"/>
+      <w:footerReference w:type="first" r:id="rId19"/>
       <w:pgSz w:w="12240" w:h="15840"/>
       <w:pgMar w:top="720" w:right="720" w:bottom="806" w:left="720" w:header="0" w:footer="720" w:gutter="0"/>
       <w:pgNumType w:start="1"/>
@@ -4893,7 +4980,7 @@
 </file>
 
 <file path=word/endnotes.xml><?xml version="1.0" encoding="utf-8"?>
-<w:endnotes xmlns:wpc="http://schemas.microsoft.com/office/word/2010/wordprocessingCanvas" xmlns:cx="http://schemas.microsoft.com/office/drawing/2014/chartex" xmlns:cx1="http://schemas.microsoft.com/office/drawing/2015/9/8/chartex" xmlns:cx2="http://schemas.microsoft.com/office/drawing/2015/10/21/chartex" xmlns:cx3="http://schemas.microsoft.com/office/drawing/2016/5/9/chartex" xmlns:cx4="http://schemas.microsoft.com/office/drawing/2016/5/10/chartex" xmlns:cx5="http://schemas.microsoft.com/office/drawing/2016/5/11/chartex" xmlns:cx6="http://schemas.microsoft.com/office/drawing/2016/5/12/chartex" xmlns:cx7="http://schemas.microsoft.com/office/drawing/2016/5/13/chartex" xmlns:cx8="http://schemas.microsoft.com/office/drawing/2016/5/14/chartex" xmlns:mc="http://schemas.openxmlformats.org/markup-compatibility/2006" xmlns:aink="http://schemas.microsoft.com/office/drawing/2016/ink" xmlns:am3d="http://schemas.microsoft.com/office/drawing/2017/model3d" xmlns:o="urn:schemas-microsoft-com:office:office" xmlns:oel="http://schemas.microsoft.com/office/2019/extlst" xmlns:r="http://schemas.openxmlformats.org/officeDocument/2006/relationships" xmlns:m="http://schemas.openxmlformats.org/officeDocument/2006/math" xmlns:v="urn:schemas-microsoft-com:vml" xmlns:wp14="http://schemas.microsoft.com/office/word/2010/wordprocessingDrawing" xmlns:wp="http://schemas.openxmlformats.org/drawingml/2006/wordprocessingDrawing" xmlns:w10="urn:schemas-microsoft-com:office:word" xmlns:w="http://schemas.openxmlformats.org/wordprocessingml/2006/main" xmlns:w14="http://schemas.microsoft.com/office/word/2010/wordml" xmlns:w15="http://schemas.microsoft.com/office/word/2012/wordml" xmlns:w16cex="http://schemas.microsoft.com/office/word/2018/wordml/cex" xmlns:w16cid="http://schemas.microsoft.com/office/word/2016/wordml/cid" xmlns:w16="http://schemas.microsoft.com/office/word/2018/wordml" xmlns:w16sdtdh="http://schemas.microsoft.com/office/word/2020/wordml/sdtdatahash" xmlns:w16se="http://schemas.microsoft.com/office/word/2015/wordml/symex" xmlns:wpg="http://schemas.microsoft.com/office/word/2010/wordprocessingGroup" xmlns:wpi="http://schemas.microsoft.com/office/word/2010/wordprocessingInk" xmlns:wne="http://schemas.microsoft.com/office/word/2006/wordml" xmlns:wps="http://schemas.microsoft.com/office/word/2010/wordprocessingShape" mc:Ignorable="w14 w15 w16se w16cid w16 w16cex w16sdtdh wp14">
+<w:endnotes xmlns:wpc="http://schemas.microsoft.com/office/word/2010/wordprocessingCanvas" xmlns:cx="http://schemas.microsoft.com/office/drawing/2014/chartex" xmlns:cx1="http://schemas.microsoft.com/office/drawing/2015/9/8/chartex" xmlns:cx2="http://schemas.microsoft.com/office/drawing/2015/10/21/chartex" xmlns:cx3="http://schemas.microsoft.com/office/drawing/2016/5/9/chartex" xmlns:cx4="http://schemas.microsoft.com/office/drawing/2016/5/10/chartex" xmlns:cx5="http://schemas.microsoft.com/office/drawing/2016/5/11/chartex" xmlns:cx6="http://schemas.microsoft.com/office/drawing/2016/5/12/chartex" xmlns:cx7="http://schemas.microsoft.com/office/drawing/2016/5/13/chartex" xmlns:cx8="http://schemas.microsoft.com/office/drawing/2016/5/14/chartex" xmlns:mc="http://schemas.openxmlformats.org/markup-compatibility/2006" xmlns:aink="http://schemas.microsoft.com/office/drawing/2016/ink" xmlns:am3d="http://schemas.microsoft.com/office/drawing/2017/model3d" xmlns:o="urn:schemas-microsoft-com:office:office" xmlns:oel="http://schemas.microsoft.com/office/2019/extlst" xmlns:r="http://schemas.openxmlformats.org/officeDocument/2006/relationships" xmlns:m="http://schemas.openxmlformats.org/officeDocument/2006/math" xmlns:v="urn:schemas-microsoft-com:vml" xmlns:wp14="http://schemas.microsoft.com/office/word/2010/wordprocessingDrawing" xmlns:wp="http://schemas.openxmlformats.org/drawingml/2006/wordprocessingDrawing" xmlns:w10="urn:schemas-microsoft-com:office:word" xmlns:w="http://schemas.openxmlformats.org/wordprocessingml/2006/main" xmlns:w14="http://schemas.microsoft.com/office/word/2010/wordml" xmlns:w15="http://schemas.microsoft.com/office/word/2012/wordml" xmlns:w16cex="http://schemas.microsoft.com/office/word/2018/wordml/cex" xmlns:w16cid="http://schemas.microsoft.com/office/word/2016/wordml/cid" xmlns:w16="http://schemas.microsoft.com/office/word/2018/wordml" xmlns:w16du="http://schemas.microsoft.com/office/word/2023/wordml/word16du" xmlns:w16sdtdh="http://schemas.microsoft.com/office/word/2020/wordml/sdtdatahash" xmlns:w16se="http://schemas.microsoft.com/office/word/2015/wordml/symex" xmlns:wpg="http://schemas.microsoft.com/office/word/2010/wordprocessingGroup" xmlns:wpi="http://schemas.microsoft.com/office/word/2010/wordprocessingInk" xmlns:wne="http://schemas.microsoft.com/office/word/2006/wordml" xmlns:wps="http://schemas.microsoft.com/office/word/2010/wordprocessingShape" mc:Ignorable="w14 w15 w16se w16cid w16 w16cex w16sdtdh w16du wp14">
   <w:endnote w:type="separator" w:id="-1">
     <w:p>
       <w:pPr>
@@ -4918,7 +5005,7 @@
 </file>
 
 <file path=word/footer1.xml><?xml version="1.0" encoding="utf-8"?>
-<w:ftr xmlns:wpc="http://schemas.microsoft.com/office/word/2010/wordprocessingCanvas" xmlns:cx="http://schemas.microsoft.com/office/drawing/2014/chartex" xmlns:cx1="http://schemas.microsoft.com/office/drawing/2015/9/8/chartex" xmlns:cx2="http://schemas.microsoft.com/office/drawing/2015/10/21/chartex" xmlns:cx3="http://schemas.microsoft.com/office/drawing/2016/5/9/chartex" xmlns:cx4="http://schemas.microsoft.com/office/drawing/2016/5/10/chartex" xmlns:cx5="http://schemas.microsoft.com/office/drawing/2016/5/11/chartex" xmlns:cx6="http://schemas.microsoft.com/office/drawing/2016/5/12/chartex" xmlns:cx7="http://schemas.microsoft.com/office/drawing/2016/5/13/chartex" xmlns:cx8="http://schemas.microsoft.com/office/drawing/2016/5/14/chartex" xmlns:mc="http://schemas.openxmlformats.org/markup-compatibility/2006" xmlns:aink="http://schemas.microsoft.com/office/drawing/2016/ink" xmlns:am3d="http://schemas.microsoft.com/office/drawing/2017/model3d" xmlns:o="urn:schemas-microsoft-com:office:office" xmlns:oel="http://schemas.microsoft.com/office/2019/extlst" xmlns:r="http://schemas.openxmlformats.org/officeDocument/2006/relationships" xmlns:m="http://schemas.openxmlformats.org/officeDocument/2006/math" xmlns:v="urn:schemas-microsoft-com:vml" xmlns:wp14="http://schemas.microsoft.com/office/word/2010/wordprocessingDrawing" xmlns:wp="http://schemas.openxmlformats.org/drawingml/2006/wordprocessingDrawing" xmlns:w10="urn:schemas-microsoft-com:office:word" xmlns:w="http://schemas.openxmlformats.org/wordprocessingml/2006/main" xmlns:w14="http://schemas.microsoft.com/office/word/2010/wordml" xmlns:w15="http://schemas.microsoft.com/office/word/2012/wordml" xmlns:w16cex="http://schemas.microsoft.com/office/word/2018/wordml/cex" xmlns:w16cid="http://schemas.microsoft.com/office/word/2016/wordml/cid" xmlns:w16="http://schemas.microsoft.com/office/word/2018/wordml" xmlns:w16sdtdh="http://schemas.microsoft.com/office/word/2020/wordml/sdtdatahash" xmlns:w16se="http://schemas.microsoft.com/office/word/2015/wordml/symex" xmlns:wpg="http://schemas.microsoft.com/office/word/2010/wordprocessingGroup" xmlns:wpi="http://schemas.microsoft.com/office/word/2010/wordprocessingInk" xmlns:wne="http://schemas.microsoft.com/office/word/2006/wordml" xmlns:wps="http://schemas.microsoft.com/office/word/2010/wordprocessingShape" mc:Ignorable="w14 w15 w16se w16cid w16 w16cex w16sdtdh wp14">
+<w:ftr xmlns:wpc="http://schemas.microsoft.com/office/word/2010/wordprocessingCanvas" xmlns:cx="http://schemas.microsoft.com/office/drawing/2014/chartex" xmlns:cx1="http://schemas.microsoft.com/office/drawing/2015/9/8/chartex" xmlns:cx2="http://schemas.microsoft.com/office/drawing/2015/10/21/chartex" xmlns:cx3="http://schemas.microsoft.com/office/drawing/2016/5/9/chartex" xmlns:cx4="http://schemas.microsoft.com/office/drawing/2016/5/10/chartex" xmlns:cx5="http://schemas.microsoft.com/office/drawing/2016/5/11/chartex" xmlns:cx6="http://schemas.microsoft.com/office/drawing/2016/5/12/chartex" xmlns:cx7="http://schemas.microsoft.com/office/drawing/2016/5/13/chartex" xmlns:cx8="http://schemas.microsoft.com/office/drawing/2016/5/14/chartex" xmlns:mc="http://schemas.openxmlformats.org/markup-compatibility/2006" xmlns:aink="http://schemas.microsoft.com/office/drawing/2016/ink" xmlns:am3d="http://schemas.microsoft.com/office/drawing/2017/model3d" xmlns:o="urn:schemas-microsoft-com:office:office" xmlns:oel="http://schemas.microsoft.com/office/2019/extlst" xmlns:r="http://schemas.openxmlformats.org/officeDocument/2006/relationships" xmlns:m="http://schemas.openxmlformats.org/officeDocument/2006/math" xmlns:v="urn:schemas-microsoft-com:vml" xmlns:wp14="http://schemas.microsoft.com/office/word/2010/wordprocessingDrawing" xmlns:wp="http://schemas.openxmlformats.org/drawingml/2006/wordprocessingDrawing" xmlns:w10="urn:schemas-microsoft-com:office:word" xmlns:w="http://schemas.openxmlformats.org/wordprocessingml/2006/main" xmlns:w14="http://schemas.microsoft.com/office/word/2010/wordml" xmlns:w15="http://schemas.microsoft.com/office/word/2012/wordml" xmlns:w16cex="http://schemas.microsoft.com/office/word/2018/wordml/cex" xmlns:w16cid="http://schemas.microsoft.com/office/word/2016/wordml/cid" xmlns:w16="http://schemas.microsoft.com/office/word/2018/wordml" xmlns:w16du="http://schemas.microsoft.com/office/word/2023/wordml/word16du" xmlns:w16sdtdh="http://schemas.microsoft.com/office/word/2020/wordml/sdtdatahash" xmlns:w16se="http://schemas.microsoft.com/office/word/2015/wordml/symex" xmlns:wpg="http://schemas.microsoft.com/office/word/2010/wordprocessingGroup" xmlns:wpi="http://schemas.microsoft.com/office/word/2010/wordprocessingInk" xmlns:wne="http://schemas.microsoft.com/office/word/2006/wordml" xmlns:wps="http://schemas.microsoft.com/office/word/2010/wordprocessingShape" mc:Ignorable="w14 w15 w16se w16cid w16 w16cex w16sdtdh w16du wp14">
   <w:p>
     <w:pPr>
       <w:pBdr>
@@ -4942,7 +5029,7 @@
 </file>
 
 <file path=word/footer2.xml><?xml version="1.0" encoding="utf-8"?>
-<w:ftr xmlns:wpc="http://schemas.microsoft.com/office/word/2010/wordprocessingCanvas" xmlns:cx="http://schemas.microsoft.com/office/drawing/2014/chartex" xmlns:cx1="http://schemas.microsoft.com/office/drawing/2015/9/8/chartex" xmlns:cx2="http://schemas.microsoft.com/office/drawing/2015/10/21/chartex" xmlns:cx3="http://schemas.microsoft.com/office/drawing/2016/5/9/chartex" xmlns:cx4="http://schemas.microsoft.com/office/drawing/2016/5/10/chartex" xmlns:cx5="http://schemas.microsoft.com/office/drawing/2016/5/11/chartex" xmlns:cx6="http://schemas.microsoft.com/office/drawing/2016/5/12/chartex" xmlns:cx7="http://schemas.microsoft.com/office/drawing/2016/5/13/chartex" xmlns:cx8="http://schemas.microsoft.com/office/drawing/2016/5/14/chartex" xmlns:mc="http://schemas.openxmlformats.org/markup-compatibility/2006" xmlns:aink="http://schemas.microsoft.com/office/drawing/2016/ink" xmlns:am3d="http://schemas.microsoft.com/office/drawing/2017/model3d" xmlns:o="urn:schemas-microsoft-com:office:office" xmlns:oel="http://schemas.microsoft.com/office/2019/extlst" xmlns:r="http://schemas.openxmlformats.org/officeDocument/2006/relationships" xmlns:m="http://schemas.openxmlformats.org/officeDocument/2006/math" xmlns:v="urn:schemas-microsoft-com:vml" xmlns:wp14="http://schemas.microsoft.com/office/word/2010/wordprocessingDrawing" xmlns:wp="http://schemas.openxmlformats.org/drawingml/2006/wordprocessingDrawing" xmlns:w10="urn:schemas-microsoft-com:office:word" xmlns:w="http://schemas.openxmlformats.org/wordprocessingml/2006/main" xmlns:w14="http://schemas.microsoft.com/office/word/2010/wordml" xmlns:w15="http://schemas.microsoft.com/office/word/2012/wordml" xmlns:w16cex="http://schemas.microsoft.com/office/word/2018/wordml/cex" xmlns:w16cid="http://schemas.microsoft.com/office/word/2016/wordml/cid" xmlns:w16="http://schemas.microsoft.com/office/word/2018/wordml" xmlns:w16sdtdh="http://schemas.microsoft.com/office/word/2020/wordml/sdtdatahash" xmlns:w16se="http://schemas.microsoft.com/office/word/2015/wordml/symex" xmlns:wpg="http://schemas.microsoft.com/office/word/2010/wordprocessingGroup" xmlns:wpi="http://schemas.microsoft.com/office/word/2010/wordprocessingInk" xmlns:wne="http://schemas.microsoft.com/office/word/2006/wordml" xmlns:wps="http://schemas.microsoft.com/office/word/2010/wordprocessingShape" mc:Ignorable="w14 w15 w16se w16cid w16 w16cex w16sdtdh wp14">
+<w:ftr xmlns:wpc="http://schemas.microsoft.com/office/word/2010/wordprocessingCanvas" xmlns:cx="http://schemas.microsoft.com/office/drawing/2014/chartex" xmlns:cx1="http://schemas.microsoft.com/office/drawing/2015/9/8/chartex" xmlns:cx2="http://schemas.microsoft.com/office/drawing/2015/10/21/chartex" xmlns:cx3="http://schemas.microsoft.com/office/drawing/2016/5/9/chartex" xmlns:cx4="http://schemas.microsoft.com/office/drawing/2016/5/10/chartex" xmlns:cx5="http://schemas.microsoft.com/office/drawing/2016/5/11/chartex" xmlns:cx6="http://schemas.microsoft.com/office/drawing/2016/5/12/chartex" xmlns:cx7="http://schemas.microsoft.com/office/drawing/2016/5/13/chartex" xmlns:cx8="http://schemas.microsoft.com/office/drawing/2016/5/14/chartex" xmlns:mc="http://schemas.openxmlformats.org/markup-compatibility/2006" xmlns:aink="http://schemas.microsoft.com/office/drawing/2016/ink" xmlns:am3d="http://schemas.microsoft.com/office/drawing/2017/model3d" xmlns:o="urn:schemas-microsoft-com:office:office" xmlns:oel="http://schemas.microsoft.com/office/2019/extlst" xmlns:r="http://schemas.openxmlformats.org/officeDocument/2006/relationships" xmlns:m="http://schemas.openxmlformats.org/officeDocument/2006/math" xmlns:v="urn:schemas-microsoft-com:vml" xmlns:wp14="http://schemas.microsoft.com/office/word/2010/wordprocessingDrawing" xmlns:wp="http://schemas.openxmlformats.org/drawingml/2006/wordprocessingDrawing" xmlns:w10="urn:schemas-microsoft-com:office:word" xmlns:w="http://schemas.openxmlformats.org/wordprocessingml/2006/main" xmlns:w14="http://schemas.microsoft.com/office/word/2010/wordml" xmlns:w15="http://schemas.microsoft.com/office/word/2012/wordml" xmlns:w16cex="http://schemas.microsoft.com/office/word/2018/wordml/cex" xmlns:w16cid="http://schemas.microsoft.com/office/word/2016/wordml/cid" xmlns:w16="http://schemas.microsoft.com/office/word/2018/wordml" xmlns:w16du="http://schemas.microsoft.com/office/word/2023/wordml/word16du" xmlns:w16sdtdh="http://schemas.microsoft.com/office/word/2020/wordml/sdtdatahash" xmlns:w16se="http://schemas.microsoft.com/office/word/2015/wordml/symex" xmlns:wpg="http://schemas.microsoft.com/office/word/2010/wordprocessingGroup" xmlns:wpi="http://schemas.microsoft.com/office/word/2010/wordprocessingInk" xmlns:wne="http://schemas.microsoft.com/office/word/2006/wordml" xmlns:wps="http://schemas.microsoft.com/office/word/2010/wordprocessingShape" mc:Ignorable="w14 w15 w16se w16cid w16 w16cex w16sdtdh w16du wp14">
   <w:p>
     <w:pPr>
       <w:pBdr>
@@ -4966,7 +5053,7 @@
 </file>
 
 <file path=word/footer3.xml><?xml version="1.0" encoding="utf-8"?>
-<w:ftr xmlns:wpc="http://schemas.microsoft.com/office/word/2010/wordprocessingCanvas" xmlns:cx="http://schemas.microsoft.com/office/drawing/2014/chartex" xmlns:cx1="http://schemas.microsoft.com/office/drawing/2015/9/8/chartex" xmlns:cx2="http://schemas.microsoft.com/office/drawing/2015/10/21/chartex" xmlns:cx3="http://schemas.microsoft.com/office/drawing/2016/5/9/chartex" xmlns:cx4="http://schemas.microsoft.com/office/drawing/2016/5/10/chartex" xmlns:cx5="http://schemas.microsoft.com/office/drawing/2016/5/11/chartex" xmlns:cx6="http://schemas.microsoft.com/office/drawing/2016/5/12/chartex" xmlns:cx7="http://schemas.microsoft.com/office/drawing/2016/5/13/chartex" xmlns:cx8="http://schemas.microsoft.com/office/drawing/2016/5/14/chartex" xmlns:mc="http://schemas.openxmlformats.org/markup-compatibility/2006" xmlns:aink="http://schemas.microsoft.com/office/drawing/2016/ink" xmlns:am3d="http://schemas.microsoft.com/office/drawing/2017/model3d" xmlns:o="urn:schemas-microsoft-com:office:office" xmlns:oel="http://schemas.microsoft.com/office/2019/extlst" xmlns:r="http://schemas.openxmlformats.org/officeDocument/2006/relationships" xmlns:m="http://schemas.openxmlformats.org/officeDocument/2006/math" xmlns:v="urn:schemas-microsoft-com:vml" xmlns:wp14="http://schemas.microsoft.com/office/word/2010/wordprocessingDrawing" xmlns:wp="http://schemas.openxmlformats.org/drawingml/2006/wordprocessingDrawing" xmlns:w10="urn:schemas-microsoft-com:office:word" xmlns:w="http://schemas.openxmlformats.org/wordprocessingml/2006/main" xmlns:w14="http://schemas.microsoft.com/office/word/2010/wordml" xmlns:w15="http://schemas.microsoft.com/office/word/2012/wordml" xmlns:w16cex="http://schemas.microsoft.com/office/word/2018/wordml/cex" xmlns:w16cid="http://schemas.microsoft.com/office/word/2016/wordml/cid" xmlns:w16="http://schemas.microsoft.com/office/word/2018/wordml" xmlns:w16sdtdh="http://schemas.microsoft.com/office/word/2020/wordml/sdtdatahash" xmlns:w16se="http://schemas.microsoft.com/office/word/2015/wordml/symex" xmlns:wpg="http://schemas.microsoft.com/office/word/2010/wordprocessingGroup" xmlns:wpi="http://schemas.microsoft.com/office/word/2010/wordprocessingInk" xmlns:wne="http://schemas.microsoft.com/office/word/2006/wordml" xmlns:wps="http://schemas.microsoft.com/office/word/2010/wordprocessingShape" mc:Ignorable="w14 w15 w16se w16cid w16 w16cex w16sdtdh wp14">
+<w:ftr xmlns:wpc="http://schemas.microsoft.com/office/word/2010/wordprocessingCanvas" xmlns:cx="http://schemas.microsoft.com/office/drawing/2014/chartex" xmlns:cx1="http://schemas.microsoft.com/office/drawing/2015/9/8/chartex" xmlns:cx2="http://schemas.microsoft.com/office/drawing/2015/10/21/chartex" xmlns:cx3="http://schemas.microsoft.com/office/drawing/2016/5/9/chartex" xmlns:cx4="http://schemas.microsoft.com/office/drawing/2016/5/10/chartex" xmlns:cx5="http://schemas.microsoft.com/office/drawing/2016/5/11/chartex" xmlns:cx6="http://schemas.microsoft.com/office/drawing/2016/5/12/chartex" xmlns:cx7="http://schemas.microsoft.com/office/drawing/2016/5/13/chartex" xmlns:cx8="http://schemas.microsoft.com/office/drawing/2016/5/14/chartex" xmlns:mc="http://schemas.openxmlformats.org/markup-compatibility/2006" xmlns:aink="http://schemas.microsoft.com/office/drawing/2016/ink" xmlns:am3d="http://schemas.microsoft.com/office/drawing/2017/model3d" xmlns:o="urn:schemas-microsoft-com:office:office" xmlns:oel="http://schemas.microsoft.com/office/2019/extlst" xmlns:r="http://schemas.openxmlformats.org/officeDocument/2006/relationships" xmlns:m="http://schemas.openxmlformats.org/officeDocument/2006/math" xmlns:v="urn:schemas-microsoft-com:vml" xmlns:wp14="http://schemas.microsoft.com/office/word/2010/wordprocessingDrawing" xmlns:wp="http://schemas.openxmlformats.org/drawingml/2006/wordprocessingDrawing" xmlns:w10="urn:schemas-microsoft-com:office:word" xmlns:w="http://schemas.openxmlformats.org/wordprocessingml/2006/main" xmlns:w14="http://schemas.microsoft.com/office/word/2010/wordml" xmlns:w15="http://schemas.microsoft.com/office/word/2012/wordml" xmlns:w16cex="http://schemas.microsoft.com/office/word/2018/wordml/cex" xmlns:w16cid="http://schemas.microsoft.com/office/word/2016/wordml/cid" xmlns:w16="http://schemas.microsoft.com/office/word/2018/wordml" xmlns:w16du="http://schemas.microsoft.com/office/word/2023/wordml/word16du" xmlns:w16sdtdh="http://schemas.microsoft.com/office/word/2020/wordml/sdtdatahash" xmlns:w16se="http://schemas.microsoft.com/office/word/2015/wordml/symex" xmlns:wpg="http://schemas.microsoft.com/office/word/2010/wordprocessingGroup" xmlns:wpi="http://schemas.microsoft.com/office/word/2010/wordprocessingInk" xmlns:wne="http://schemas.microsoft.com/office/word/2006/wordml" xmlns:wps="http://schemas.microsoft.com/office/word/2010/wordprocessingShape" mc:Ignorable="w14 w15 w16se w16cid w16 w16cex w16sdtdh w16du wp14">
   <w:p>
     <w:pPr>
       <w:pBdr>
@@ -4990,7 +5077,7 @@
 </file>
 
 <file path=word/footnotes.xml><?xml version="1.0" encoding="utf-8"?>
-<w:footnotes xmlns:wpc="http://schemas.microsoft.com/office/word/2010/wordprocessingCanvas" xmlns:cx="http://schemas.microsoft.com/office/drawing/2014/chartex" xmlns:cx1="http://schemas.microsoft.com/office/drawing/2015/9/8/chartex" xmlns:cx2="http://schemas.microsoft.com/office/drawing/2015/10/21/chartex" xmlns:cx3="http://schemas.microsoft.com/office/drawing/2016/5/9/chartex" xmlns:cx4="http://schemas.microsoft.com/office/drawing/2016/5/10/chartex" xmlns:cx5="http://schemas.microsoft.com/office/drawing/2016/5/11/chartex" xmlns:cx6="http://schemas.microsoft.com/office/drawing/2016/5/12/chartex" xmlns:cx7="http://schemas.microsoft.com/office/drawing/2016/5/13/chartex" xmlns:cx8="http://schemas.microsoft.com/office/drawing/2016/5/14/chartex" xmlns:mc="http://schemas.openxmlformats.org/markup-compatibility/2006" xmlns:aink="http://schemas.microsoft.com/office/drawing/2016/ink" xmlns:am3d="http://schemas.microsoft.com/office/drawing/2017/model3d" xmlns:o="urn:schemas-microsoft-com:office:office" xmlns:oel="http://schemas.microsoft.com/office/2019/extlst" xmlns:r="http://schemas.openxmlformats.org/officeDocument/2006/relationships" xmlns:m="http://schemas.openxmlformats.org/officeDocument/2006/math" xmlns:v="urn:schemas-microsoft-com:vml" xmlns:wp14="http://schemas.microsoft.com/office/word/2010/wordprocessingDrawing" xmlns:wp="http://schemas.openxmlformats.org/drawingml/2006/wordprocessingDrawing" xmlns:w10="urn:schemas-microsoft-com:office:word" xmlns:w="http://schemas.openxmlformats.org/wordprocessingml/2006/main" xmlns:w14="http://schemas.microsoft.com/office/word/2010/wordml" xmlns:w15="http://schemas.microsoft.com/office/word/2012/wordml" xmlns:w16cex="http://schemas.microsoft.com/office/word/2018/wordml/cex" xmlns:w16cid="http://schemas.microsoft.com/office/word/2016/wordml/cid" xmlns:w16="http://schemas.microsoft.com/office/word/2018/wordml" xmlns:w16sdtdh="http://schemas.microsoft.com/office/word/2020/wordml/sdtdatahash" xmlns:w16se="http://schemas.microsoft.com/office/word/2015/wordml/symex" xmlns:wpg="http://schemas.microsoft.com/office/word/2010/wordprocessingGroup" xmlns:wpi="http://schemas.microsoft.com/office/word/2010/wordprocessingInk" xmlns:wne="http://schemas.microsoft.com/office/word/2006/wordml" xmlns:wps="http://schemas.microsoft.com/office/word/2010/wordprocessingShape" mc:Ignorable="w14 w15 w16se w16cid w16 w16cex w16sdtdh wp14">
+<w:footnotes xmlns:wpc="http://schemas.microsoft.com/office/word/2010/wordprocessingCanvas" xmlns:cx="http://schemas.microsoft.com/office/drawing/2014/chartex" xmlns:cx1="http://schemas.microsoft.com/office/drawing/2015/9/8/chartex" xmlns:cx2="http://schemas.microsoft.com/office/drawing/2015/10/21/chartex" xmlns:cx3="http://schemas.microsoft.com/office/drawing/2016/5/9/chartex" xmlns:cx4="http://schemas.microsoft.com/office/drawing/2016/5/10/chartex" xmlns:cx5="http://schemas.microsoft.com/office/drawing/2016/5/11/chartex" xmlns:cx6="http://schemas.microsoft.com/office/drawing/2016/5/12/chartex" xmlns:cx7="http://schemas.microsoft.com/office/drawing/2016/5/13/chartex" xmlns:cx8="http://schemas.microsoft.com/office/drawing/2016/5/14/chartex" xmlns:mc="http://schemas.openxmlformats.org/markup-compatibility/2006" xmlns:aink="http://schemas.microsoft.com/office/drawing/2016/ink" xmlns:am3d="http://schemas.microsoft.com/office/drawing/2017/model3d" xmlns:o="urn:schemas-microsoft-com:office:office" xmlns:oel="http://schemas.microsoft.com/office/2019/extlst" xmlns:r="http://schemas.openxmlformats.org/officeDocument/2006/relationships" xmlns:m="http://schemas.openxmlformats.org/officeDocument/2006/math" xmlns:v="urn:schemas-microsoft-com:vml" xmlns:wp14="http://schemas.microsoft.com/office/word/2010/wordprocessingDrawing" xmlns:wp="http://schemas.openxmlformats.org/drawingml/2006/wordprocessingDrawing" xmlns:w10="urn:schemas-microsoft-com:office:word" xmlns:w="http://schemas.openxmlformats.org/wordprocessingml/2006/main" xmlns:w14="http://schemas.microsoft.com/office/word/2010/wordml" xmlns:w15="http://schemas.microsoft.com/office/word/2012/wordml" xmlns:w16cex="http://schemas.microsoft.com/office/word/2018/wordml/cex" xmlns:w16cid="http://schemas.microsoft.com/office/word/2016/wordml/cid" xmlns:w16="http://schemas.microsoft.com/office/word/2018/wordml" xmlns:w16du="http://schemas.microsoft.com/office/word/2023/wordml/word16du" xmlns:w16sdtdh="http://schemas.microsoft.com/office/word/2020/wordml/sdtdatahash" xmlns:w16se="http://schemas.microsoft.com/office/word/2015/wordml/symex" xmlns:wpg="http://schemas.microsoft.com/office/word/2010/wordprocessingGroup" xmlns:wpi="http://schemas.microsoft.com/office/word/2010/wordprocessingInk" xmlns:wne="http://schemas.microsoft.com/office/word/2006/wordml" xmlns:wps="http://schemas.microsoft.com/office/word/2010/wordprocessingShape" mc:Ignorable="w14 w15 w16se w16cid w16 w16cex w16sdtdh w16du wp14">
   <w:footnote w:type="separator" w:id="-1">
     <w:p>
       <w:pPr>
@@ -5015,7 +5102,7 @@
 </file>
 
 <file path=word/header1.xml><?xml version="1.0" encoding="utf-8"?>
-<w:hdr xmlns:wpc="http://schemas.microsoft.com/office/word/2010/wordprocessingCanvas" xmlns:cx="http://schemas.microsoft.com/office/drawing/2014/chartex" xmlns:cx1="http://schemas.microsoft.com/office/drawing/2015/9/8/chartex" xmlns:cx2="http://schemas.microsoft.com/office/drawing/2015/10/21/chartex" xmlns:cx3="http://schemas.microsoft.com/office/drawing/2016/5/9/chartex" xmlns:cx4="http://schemas.microsoft.com/office/drawing/2016/5/10/chartex" xmlns:cx5="http://schemas.microsoft.com/office/drawing/2016/5/11/chartex" xmlns:cx6="http://schemas.microsoft.com/office/drawing/2016/5/12/chartex" xmlns:cx7="http://schemas.microsoft.com/office/drawing/2016/5/13/chartex" xmlns:cx8="http://schemas.microsoft.com/office/drawing/2016/5/14/chartex" xmlns:mc="http://schemas.openxmlformats.org/markup-compatibility/2006" xmlns:aink="http://schemas.microsoft.com/office/drawing/2016/ink" xmlns:am3d="http://schemas.microsoft.com/office/drawing/2017/model3d" xmlns:o="urn:schemas-microsoft-com:office:office" xmlns:oel="http://schemas.microsoft.com/office/2019/extlst" xmlns:r="http://schemas.openxmlformats.org/officeDocument/2006/relationships" xmlns:m="http://schemas.openxmlformats.org/officeDocument/2006/math" xmlns:v="urn:schemas-microsoft-com:vml" xmlns:wp14="http://schemas.microsoft.com/office/word/2010/wordprocessingDrawing" xmlns:wp="http://schemas.openxmlformats.org/drawingml/2006/wordprocessingDrawing" xmlns:w10="urn:schemas-microsoft-com:office:word" xmlns:w="http://schemas.openxmlformats.org/wordprocessingml/2006/main" xmlns:w14="http://schemas.microsoft.com/office/word/2010/wordml" xmlns:w15="http://schemas.microsoft.com/office/word/2012/wordml" xmlns:w16cex="http://schemas.microsoft.com/office/word/2018/wordml/cex" xmlns:w16cid="http://schemas.microsoft.com/office/word/2016/wordml/cid" xmlns:w16="http://schemas.microsoft.com/office/word/2018/wordml" xmlns:w16sdtdh="http://schemas.microsoft.com/office/word/2020/wordml/sdtdatahash" xmlns:w16se="http://schemas.microsoft.com/office/word/2015/wordml/symex" xmlns:wpg="http://schemas.microsoft.com/office/word/2010/wordprocessingGroup" xmlns:wpi="http://schemas.microsoft.com/office/word/2010/wordprocessingInk" xmlns:wne="http://schemas.microsoft.com/office/word/2006/wordml" xmlns:wps="http://schemas.microsoft.com/office/word/2010/wordprocessingShape" mc:Ignorable="w14 w15 w16se w16cid w16 w16cex w16sdtdh wp14">
+<w:hdr xmlns:wpc="http://schemas.microsoft.com/office/word/2010/wordprocessingCanvas" xmlns:cx="http://schemas.microsoft.com/office/drawing/2014/chartex" xmlns:cx1="http://schemas.microsoft.com/office/drawing/2015/9/8/chartex" xmlns:cx2="http://schemas.microsoft.com/office/drawing/2015/10/21/chartex" xmlns:cx3="http://schemas.microsoft.com/office/drawing/2016/5/9/chartex" xmlns:cx4="http://schemas.microsoft.com/office/drawing/2016/5/10/chartex" xmlns:cx5="http://schemas.microsoft.com/office/drawing/2016/5/11/chartex" xmlns:cx6="http://schemas.microsoft.com/office/drawing/2016/5/12/chartex" xmlns:cx7="http://schemas.microsoft.com/office/drawing/2016/5/13/chartex" xmlns:cx8="http://schemas.microsoft.com/office/drawing/2016/5/14/chartex" xmlns:mc="http://schemas.openxmlformats.org/markup-compatibility/2006" xmlns:aink="http://schemas.microsoft.com/office/drawing/2016/ink" xmlns:am3d="http://schemas.microsoft.com/office/drawing/2017/model3d" xmlns:o="urn:schemas-microsoft-com:office:office" xmlns:oel="http://schemas.microsoft.com/office/2019/extlst" xmlns:r="http://schemas.openxmlformats.org/officeDocument/2006/relationships" xmlns:m="http://schemas.openxmlformats.org/officeDocument/2006/math" xmlns:v="urn:schemas-microsoft-com:vml" xmlns:wp14="http://schemas.microsoft.com/office/word/2010/wordprocessingDrawing" xmlns:wp="http://schemas.openxmlformats.org/drawingml/2006/wordprocessingDrawing" xmlns:w10="urn:schemas-microsoft-com:office:word" xmlns:w="http://schemas.openxmlformats.org/wordprocessingml/2006/main" xmlns:w14="http://schemas.microsoft.com/office/word/2010/wordml" xmlns:w15="http://schemas.microsoft.com/office/word/2012/wordml" xmlns:w16cex="http://schemas.microsoft.com/office/word/2018/wordml/cex" xmlns:w16cid="http://schemas.microsoft.com/office/word/2016/wordml/cid" xmlns:w16="http://schemas.microsoft.com/office/word/2018/wordml" xmlns:w16du="http://schemas.microsoft.com/office/word/2023/wordml/word16du" xmlns:w16sdtdh="http://schemas.microsoft.com/office/word/2020/wordml/sdtdatahash" xmlns:w16se="http://schemas.microsoft.com/office/word/2015/wordml/symex" xmlns:wpg="http://schemas.microsoft.com/office/word/2010/wordprocessingGroup" xmlns:wpi="http://schemas.microsoft.com/office/word/2010/wordprocessingInk" xmlns:wne="http://schemas.microsoft.com/office/word/2006/wordml" xmlns:wps="http://schemas.microsoft.com/office/word/2010/wordprocessingShape" mc:Ignorable="w14 w15 w16se w16cid w16 w16cex w16sdtdh w16du wp14">
   <w:p>
     <w:pPr>
       <w:pBdr>
@@ -5039,7 +5126,7 @@
 </file>
 
 <file path=word/header2.xml><?xml version="1.0" encoding="utf-8"?>
-<w:hdr xmlns:wpc="http://schemas.microsoft.com/office/word/2010/wordprocessingCanvas" xmlns:cx="http://schemas.microsoft.com/office/drawing/2014/chartex" xmlns:cx1="http://schemas.microsoft.com/office/drawing/2015/9/8/chartex" xmlns:cx2="http://schemas.microsoft.com/office/drawing/2015/10/21/chartex" xmlns:cx3="http://schemas.microsoft.com/office/drawing/2016/5/9/chartex" xmlns:cx4="http://schemas.microsoft.com/office/drawing/2016/5/10/chartex" xmlns:cx5="http://schemas.microsoft.com/office/drawing/2016/5/11/chartex" xmlns:cx6="http://schemas.microsoft.com/office/drawing/2016/5/12/chartex" xmlns:cx7="http://schemas.microsoft.com/office/drawing/2016/5/13/chartex" xmlns:cx8="http://schemas.microsoft.com/office/drawing/2016/5/14/chartex" xmlns:mc="http://schemas.openxmlformats.org/markup-compatibility/2006" xmlns:aink="http://schemas.microsoft.com/office/drawing/2016/ink" xmlns:am3d="http://schemas.microsoft.com/office/drawing/2017/model3d" xmlns:o="urn:schemas-microsoft-com:office:office" xmlns:oel="http://schemas.microsoft.com/office/2019/extlst" xmlns:r="http://schemas.openxmlformats.org/officeDocument/2006/relationships" xmlns:m="http://schemas.openxmlformats.org/officeDocument/2006/math" xmlns:v="urn:schemas-microsoft-com:vml" xmlns:wp14="http://schemas.microsoft.com/office/word/2010/wordprocessingDrawing" xmlns:wp="http://schemas.openxmlformats.org/drawingml/2006/wordprocessingDrawing" xmlns:w10="urn:schemas-microsoft-com:office:word" xmlns:w="http://schemas.openxmlformats.org/wordprocessingml/2006/main" xmlns:w14="http://schemas.microsoft.com/office/word/2010/wordml" xmlns:w15="http://schemas.microsoft.com/office/word/2012/wordml" xmlns:w16cex="http://schemas.microsoft.com/office/word/2018/wordml/cex" xmlns:w16cid="http://schemas.microsoft.com/office/word/2016/wordml/cid" xmlns:w16="http://schemas.microsoft.com/office/word/2018/wordml" xmlns:w16sdtdh="http://schemas.microsoft.com/office/word/2020/wordml/sdtdatahash" xmlns:w16se="http://schemas.microsoft.com/office/word/2015/wordml/symex" xmlns:wpg="http://schemas.microsoft.com/office/word/2010/wordprocessingGroup" xmlns:wpi="http://schemas.microsoft.com/office/word/2010/wordprocessingInk" xmlns:wne="http://schemas.microsoft.com/office/word/2006/wordml" xmlns:wps="http://schemas.microsoft.com/office/word/2010/wordprocessingShape" mc:Ignorable="w14 w15 w16se w16cid w16 w16cex w16sdtdh wp14">
+<w:hdr xmlns:wpc="http://schemas.microsoft.com/office/word/2010/wordprocessingCanvas" xmlns:cx="http://schemas.microsoft.com/office/drawing/2014/chartex" xmlns:cx1="http://schemas.microsoft.com/office/drawing/2015/9/8/chartex" xmlns:cx2="http://schemas.microsoft.com/office/drawing/2015/10/21/chartex" xmlns:cx3="http://schemas.microsoft.com/office/drawing/2016/5/9/chartex" xmlns:cx4="http://schemas.microsoft.com/office/drawing/2016/5/10/chartex" xmlns:cx5="http://schemas.microsoft.com/office/drawing/2016/5/11/chartex" xmlns:cx6="http://schemas.microsoft.com/office/drawing/2016/5/12/chartex" xmlns:cx7="http://schemas.microsoft.com/office/drawing/2016/5/13/chartex" xmlns:cx8="http://schemas.microsoft.com/office/drawing/2016/5/14/chartex" xmlns:mc="http://schemas.openxmlformats.org/markup-compatibility/2006" xmlns:aink="http://schemas.microsoft.com/office/drawing/2016/ink" xmlns:am3d="http://schemas.microsoft.com/office/drawing/2017/model3d" xmlns:o="urn:schemas-microsoft-com:office:office" xmlns:oel="http://schemas.microsoft.com/office/2019/extlst" xmlns:r="http://schemas.openxmlformats.org/officeDocument/2006/relationships" xmlns:m="http://schemas.openxmlformats.org/officeDocument/2006/math" xmlns:v="urn:schemas-microsoft-com:vml" xmlns:wp14="http://schemas.microsoft.com/office/word/2010/wordprocessingDrawing" xmlns:wp="http://schemas.openxmlformats.org/drawingml/2006/wordprocessingDrawing" xmlns:w10="urn:schemas-microsoft-com:office:word" xmlns:w="http://schemas.openxmlformats.org/wordprocessingml/2006/main" xmlns:w14="http://schemas.microsoft.com/office/word/2010/wordml" xmlns:w15="http://schemas.microsoft.com/office/word/2012/wordml" xmlns:w16cex="http://schemas.microsoft.com/office/word/2018/wordml/cex" xmlns:w16cid="http://schemas.microsoft.com/office/word/2016/wordml/cid" xmlns:w16="http://schemas.microsoft.com/office/word/2018/wordml" xmlns:w16du="http://schemas.microsoft.com/office/word/2023/wordml/word16du" xmlns:w16sdtdh="http://schemas.microsoft.com/office/word/2020/wordml/sdtdatahash" xmlns:w16se="http://schemas.microsoft.com/office/word/2015/wordml/symex" xmlns:wpg="http://schemas.microsoft.com/office/word/2010/wordprocessingGroup" xmlns:wpi="http://schemas.microsoft.com/office/word/2010/wordprocessingInk" xmlns:wne="http://schemas.microsoft.com/office/word/2006/wordml" xmlns:wps="http://schemas.microsoft.com/office/word/2010/wordprocessingShape" mc:Ignorable="w14 w15 w16se w16cid w16 w16cex w16sdtdh w16du wp14">
   <w:p>
     <w:pPr>
       <w:pBdr>
@@ -5063,7 +5150,7 @@
 </file>
 
 <file path=word/header3.xml><?xml version="1.0" encoding="utf-8"?>
-<w:hdr xmlns:wpc="http://schemas.microsoft.com/office/word/2010/wordprocessingCanvas" xmlns:cx="http://schemas.microsoft.com/office/drawing/2014/chartex" xmlns:cx1="http://schemas.microsoft.com/office/drawing/2015/9/8/chartex" xmlns:cx2="http://schemas.microsoft.com/office/drawing/2015/10/21/chartex" xmlns:cx3="http://schemas.microsoft.com/office/drawing/2016/5/9/chartex" xmlns:cx4="http://schemas.microsoft.com/office/drawing/2016/5/10/chartex" xmlns:cx5="http://schemas.microsoft.com/office/drawing/2016/5/11/chartex" xmlns:cx6="http://schemas.microsoft.com/office/drawing/2016/5/12/chartex" xmlns:cx7="http://schemas.microsoft.com/office/drawing/2016/5/13/chartex" xmlns:cx8="http://schemas.microsoft.com/office/drawing/2016/5/14/chartex" xmlns:mc="http://schemas.openxmlformats.org/markup-compatibility/2006" xmlns:aink="http://schemas.microsoft.com/office/drawing/2016/ink" xmlns:am3d="http://schemas.microsoft.com/office/drawing/2017/model3d" xmlns:o="urn:schemas-microsoft-com:office:office" xmlns:oel="http://schemas.microsoft.com/office/2019/extlst" xmlns:r="http://schemas.openxmlformats.org/officeDocument/2006/relationships" xmlns:m="http://schemas.openxmlformats.org/officeDocument/2006/math" xmlns:v="urn:schemas-microsoft-com:vml" xmlns:wp14="http://schemas.microsoft.com/office/word/2010/wordprocessingDrawing" xmlns:wp="http://schemas.openxmlformats.org/drawingml/2006/wordprocessingDrawing" xmlns:w10="urn:schemas-microsoft-com:office:word" xmlns:w="http://schemas.openxmlformats.org/wordprocessingml/2006/main" xmlns:w14="http://schemas.microsoft.com/office/word/2010/wordml" xmlns:w15="http://schemas.microsoft.com/office/word/2012/wordml" xmlns:w16cex="http://schemas.microsoft.com/office/word/2018/wordml/cex" xmlns:w16cid="http://schemas.microsoft.com/office/word/2016/wordml/cid" xmlns:w16="http://schemas.microsoft.com/office/word/2018/wordml" xmlns:w16sdtdh="http://schemas.microsoft.com/office/word/2020/wordml/sdtdatahash" xmlns:w16se="http://schemas.microsoft.com/office/word/2015/wordml/symex" xmlns:wpg="http://schemas.microsoft.com/office/word/2010/wordprocessingGroup" xmlns:wpi="http://schemas.microsoft.com/office/word/2010/wordprocessingInk" xmlns:wne="http://schemas.microsoft.com/office/word/2006/wordml" xmlns:wps="http://schemas.microsoft.com/office/word/2010/wordprocessingShape" mc:Ignorable="w14 w15 w16se w16cid w16 w16cex w16sdtdh wp14">
+<w:hdr xmlns:wpc="http://schemas.microsoft.com/office/word/2010/wordprocessingCanvas" xmlns:cx="http://schemas.microsoft.com/office/drawing/2014/chartex" xmlns:cx1="http://schemas.microsoft.com/office/drawing/2015/9/8/chartex" xmlns:cx2="http://schemas.microsoft.com/office/drawing/2015/10/21/chartex" xmlns:cx3="http://schemas.microsoft.com/office/drawing/2016/5/9/chartex" xmlns:cx4="http://schemas.microsoft.com/office/drawing/2016/5/10/chartex" xmlns:cx5="http://schemas.microsoft.com/office/drawing/2016/5/11/chartex" xmlns:cx6="http://schemas.microsoft.com/office/drawing/2016/5/12/chartex" xmlns:cx7="http://schemas.microsoft.com/office/drawing/2016/5/13/chartex" xmlns:cx8="http://schemas.microsoft.com/office/drawing/2016/5/14/chartex" xmlns:mc="http://schemas.openxmlformats.org/markup-compatibility/2006" xmlns:aink="http://schemas.microsoft.com/office/drawing/2016/ink" xmlns:am3d="http://schemas.microsoft.com/office/drawing/2017/model3d" xmlns:o="urn:schemas-microsoft-com:office:office" xmlns:oel="http://schemas.microsoft.com/office/2019/extlst" xmlns:r="http://schemas.openxmlformats.org/officeDocument/2006/relationships" xmlns:m="http://schemas.openxmlformats.org/officeDocument/2006/math" xmlns:v="urn:schemas-microsoft-com:vml" xmlns:wp14="http://schemas.microsoft.com/office/word/2010/wordprocessingDrawing" xmlns:wp="http://schemas.openxmlformats.org/drawingml/2006/wordprocessingDrawing" xmlns:w10="urn:schemas-microsoft-com:office:word" xmlns:w="http://schemas.openxmlformats.org/wordprocessingml/2006/main" xmlns:w14="http://schemas.microsoft.com/office/word/2010/wordml" xmlns:w15="http://schemas.microsoft.com/office/word/2012/wordml" xmlns:w16cex="http://schemas.microsoft.com/office/word/2018/wordml/cex" xmlns:w16cid="http://schemas.microsoft.com/office/word/2016/wordml/cid" xmlns:w16="http://schemas.microsoft.com/office/word/2018/wordml" xmlns:w16du="http://schemas.microsoft.com/office/word/2023/wordml/word16du" xmlns:w16sdtdh="http://schemas.microsoft.com/office/word/2020/wordml/sdtdatahash" xmlns:w16se="http://schemas.microsoft.com/office/word/2015/wordml/symex" xmlns:wpg="http://schemas.microsoft.com/office/word/2010/wordprocessingGroup" xmlns:wpi="http://schemas.microsoft.com/office/word/2010/wordprocessingInk" xmlns:wne="http://schemas.microsoft.com/office/word/2006/wordml" xmlns:wps="http://schemas.microsoft.com/office/word/2010/wordprocessingShape" mc:Ignorable="w14 w15 w16se w16cid w16 w16cex w16sdtdh w16du wp14">
   <w:p>
     <w:pPr>
       <w:pBdr>
@@ -5087,7 +5174,7 @@
 </file>
 
 <file path=word/numbering.xml><?xml version="1.0" encoding="utf-8"?>
-<w:numbering xmlns:wpc="http://schemas.microsoft.com/office/word/2010/wordprocessingCanvas" xmlns:cx="http://schemas.microsoft.com/office/drawing/2014/chartex" xmlns:cx1="http://schemas.microsoft.com/office/drawing/2015/9/8/chartex" xmlns:cx2="http://schemas.microsoft.com/office/drawing/2015/10/21/chartex" xmlns:cx3="http://schemas.microsoft.com/office/drawing/2016/5/9/chartex" xmlns:cx4="http://schemas.microsoft.com/office/drawing/2016/5/10/chartex" xmlns:cx5="http://schemas.microsoft.com/office/drawing/2016/5/11/chartex" xmlns:cx6="http://schemas.microsoft.com/office/drawing/2016/5/12/chartex" xmlns:cx7="http://schemas.microsoft.com/office/drawing/2016/5/13/chartex" xmlns:cx8="http://schemas.microsoft.com/office/drawing/2016/5/14/chartex" xmlns:mc="http://schemas.openxmlformats.org/markup-compatibility/2006" xmlns:aink="http://schemas.microsoft.com/office/drawing/2016/ink" xmlns:am3d="http://schemas.microsoft.com/office/drawing/2017/model3d" xmlns:o="urn:schemas-microsoft-com:office:office" xmlns:oel="http://schemas.microsoft.com/office/2019/extlst" xmlns:r="http://schemas.openxmlformats.org/officeDocument/2006/relationships" xmlns:m="http://schemas.openxmlformats.org/officeDocument/2006/math" xmlns:v="urn:schemas-microsoft-com:vml" xmlns:wp14="http://schemas.microsoft.com/office/word/2010/wordprocessingDrawing" xmlns:wp="http://schemas.openxmlformats.org/drawingml/2006/wordprocessingDrawing" xmlns:w10="urn:schemas-microsoft-com:office:word" xmlns:w="http://schemas.openxmlformats.org/wordprocessingml/2006/main" xmlns:w14="http://schemas.microsoft.com/office/word/2010/wordml" xmlns:w15="http://schemas.microsoft.com/office/word/2012/wordml" xmlns:w16cex="http://schemas.microsoft.com/office/word/2018/wordml/cex" xmlns:w16cid="http://schemas.microsoft.com/office/word/2016/wordml/cid" xmlns:w16="http://schemas.microsoft.com/office/word/2018/wordml" xmlns:w16sdtdh="http://schemas.microsoft.com/office/word/2020/wordml/sdtdatahash" xmlns:w16se="http://schemas.microsoft.com/office/word/2015/wordml/symex" xmlns:wpg="http://schemas.microsoft.com/office/word/2010/wordprocessingGroup" xmlns:wpi="http://schemas.microsoft.com/office/word/2010/wordprocessingInk" xmlns:wne="http://schemas.microsoft.com/office/word/2006/wordml" xmlns:wps="http://schemas.microsoft.com/office/word/2010/wordprocessingShape" mc:Ignorable="w14 w15 w16se w16cid w16 w16cex w16sdtdh wp14">
+<w:numbering xmlns:wpc="http://schemas.microsoft.com/office/word/2010/wordprocessingCanvas" xmlns:cx="http://schemas.microsoft.com/office/drawing/2014/chartex" xmlns:cx1="http://schemas.microsoft.com/office/drawing/2015/9/8/chartex" xmlns:cx2="http://schemas.microsoft.com/office/drawing/2015/10/21/chartex" xmlns:cx3="http://schemas.microsoft.com/office/drawing/2016/5/9/chartex" xmlns:cx4="http://schemas.microsoft.com/office/drawing/2016/5/10/chartex" xmlns:cx5="http://schemas.microsoft.com/office/drawing/2016/5/11/chartex" xmlns:cx6="http://schemas.microsoft.com/office/drawing/2016/5/12/chartex" xmlns:cx7="http://schemas.microsoft.com/office/drawing/2016/5/13/chartex" xmlns:cx8="http://schemas.microsoft.com/office/drawing/2016/5/14/chartex" xmlns:mc="http://schemas.openxmlformats.org/markup-compatibility/2006" xmlns:aink="http://schemas.microsoft.com/office/drawing/2016/ink" xmlns:am3d="http://schemas.microsoft.com/office/drawing/2017/model3d" xmlns:o="urn:schemas-microsoft-com:office:office" xmlns:oel="http://schemas.microsoft.com/office/2019/extlst" xmlns:r="http://schemas.openxmlformats.org/officeDocument/2006/relationships" xmlns:m="http://schemas.openxmlformats.org/officeDocument/2006/math" xmlns:v="urn:schemas-microsoft-com:vml" xmlns:wp14="http://schemas.microsoft.com/office/word/2010/wordprocessingDrawing" xmlns:wp="http://schemas.openxmlformats.org/drawingml/2006/wordprocessingDrawing" xmlns:w10="urn:schemas-microsoft-com:office:word" xmlns:w="http://schemas.openxmlformats.org/wordprocessingml/2006/main" xmlns:w14="http://schemas.microsoft.com/office/word/2010/wordml" xmlns:w15="http://schemas.microsoft.com/office/word/2012/wordml" xmlns:w16cex="http://schemas.microsoft.com/office/word/2018/wordml/cex" xmlns:w16cid="http://schemas.microsoft.com/office/word/2016/wordml/cid" xmlns:w16="http://schemas.microsoft.com/office/word/2018/wordml" xmlns:w16du="http://schemas.microsoft.com/office/word/2023/wordml/word16du" xmlns:w16sdtdh="http://schemas.microsoft.com/office/word/2020/wordml/sdtdatahash" xmlns:w16se="http://schemas.microsoft.com/office/word/2015/wordml/symex" xmlns:wpg="http://schemas.microsoft.com/office/word/2010/wordprocessingGroup" xmlns:wpi="http://schemas.microsoft.com/office/word/2010/wordprocessingInk" xmlns:wne="http://schemas.microsoft.com/office/word/2006/wordml" xmlns:wps="http://schemas.microsoft.com/office/word/2010/wordprocessingShape" mc:Ignorable="w14 w15 w16se w16cid w16 w16cex w16sdtdh w16du wp14">
   <w:abstractNum w:abstractNumId="0" w15:restartNumberingAfterBreak="0">
     <w:nsid w:val="00000001"/>
     <w:multiLevelType w:val="hybridMultilevel"/>
@@ -6576,7 +6663,7 @@
 </file>
 
 <file path=word/styles.xml><?xml version="1.0" encoding="utf-8"?>
-<w:styles xmlns:mc="http://schemas.openxmlformats.org/markup-compatibility/2006" xmlns:r="http://schemas.openxmlformats.org/officeDocument/2006/relationships" xmlns:w="http://schemas.openxmlformats.org/wordprocessingml/2006/main" xmlns:w14="http://schemas.microsoft.com/office/word/2010/wordml" xmlns:w15="http://schemas.microsoft.com/office/word/2012/wordml" xmlns:w16cex="http://schemas.microsoft.com/office/word/2018/wordml/cex" xmlns:w16cid="http://schemas.microsoft.com/office/word/2016/wordml/cid" xmlns:w16="http://schemas.microsoft.com/office/word/2018/wordml" xmlns:w16sdtdh="http://schemas.microsoft.com/office/word/2020/wordml/sdtdatahash" xmlns:w16se="http://schemas.microsoft.com/office/word/2015/wordml/symex" mc:Ignorable="w14 w15 w16se w16cid w16 w16cex w16sdtdh">
+<w:styles xmlns:mc="http://schemas.openxmlformats.org/markup-compatibility/2006" xmlns:r="http://schemas.openxmlformats.org/officeDocument/2006/relationships" xmlns:w="http://schemas.openxmlformats.org/wordprocessingml/2006/main" xmlns:w14="http://schemas.microsoft.com/office/word/2010/wordml" xmlns:w15="http://schemas.microsoft.com/office/word/2012/wordml" xmlns:w16cex="http://schemas.microsoft.com/office/word/2018/wordml/cex" xmlns:w16cid="http://schemas.microsoft.com/office/word/2016/wordml/cid" xmlns:w16="http://schemas.microsoft.com/office/word/2018/wordml" xmlns:w16du="http://schemas.microsoft.com/office/word/2023/wordml/word16du" xmlns:w16sdtdh="http://schemas.microsoft.com/office/word/2020/wordml/sdtdatahash" xmlns:w16se="http://schemas.microsoft.com/office/word/2015/wordml/symex" mc:Ignorable="w14 w15 w16se w16cid w16 w16cex w16sdtdh w16du">
   <w:docDefaults>
     <w:rPrDefault>
       <w:rPr>
@@ -7087,7 +7174,6 @@
       <w:rFonts w:ascii="Times New Roman" w:eastAsia="Times New Roman" w:hAnsi="Times New Roman" w:cs="Times New Roman"/>
       <w:sz w:val="24"/>
       <w:szCs w:val="24"/>
-      <w:lang/>
     </w:rPr>
   </w:style>
 </w:styles>

</xml_diff>